<commit_message>
Code Sample doc & sql upgrade
</commit_message>
<xml_diff>
--- a/METCS777-term-paper-code-sample-doc-Team20.docx
+++ b/METCS777-term-paper-code-sample-doc-Team20.docx
@@ -693,16 +693,39 @@
         <w:suppressLineNumbers w:val="0"/>
         <w:jc w:val="left"/>
         <w:rPr>
-          <w:rFonts w:hint="default" w:ascii="Arial" w:hAnsi="Arial" w:eastAsia="黑体" w:cstheme="minorBidi"/>
+          <w:rFonts w:hint="default" w:ascii="宋体" w:hAnsi="宋体" w:eastAsia="宋体"/>
           <w:b/>
-          <w:kern w:val="2"/>
-          <w:sz w:val="32"/>
+          <w:bCs/>
+          <w:kern w:val="0"/>
+          <w:sz w:val="24"/>
           <w:szCs w:val="24"/>
-          <w:lang w:val="en-US" w:eastAsia="zh-CN" w:bidi="ar-SA"/>
-        </w:rPr>
-      </w:pPr>
-      <w:bookmarkStart w:id="0" w:name="_GoBack"/>
-      <w:bookmarkEnd w:id="0"/>
+          <w:lang w:val="en-US" w:eastAsia="zh-CN"/>
+        </w:rPr>
+      </w:pPr>
+      <w:r>
+        <w:rPr>
+          <w:rFonts w:hint="default" w:ascii="宋体" w:hAnsi="宋体" w:eastAsia="宋体" w:cs="宋体"/>
+          <w:b/>
+          <w:bCs/>
+          <w:kern w:val="0"/>
+          <w:sz w:val="24"/>
+          <w:szCs w:val="24"/>
+          <w:lang w:val="en-US" w:eastAsia="zh-CN" w:bidi="ar"/>
+        </w:rPr>
+        <w:t xml:space="preserve">Seq1: </w:t>
+      </w:r>
+      <w:r>
+        <w:rPr>
+          <w:rFonts w:hint="default" w:ascii="宋体" w:hAnsi="宋体" w:eastAsia="宋体"/>
+          <w:b/>
+          <w:bCs/>
+          <w:kern w:val="0"/>
+          <w:sz w:val="24"/>
+          <w:szCs w:val="24"/>
+          <w:lang w:val="en-US" w:eastAsia="zh-CN"/>
+        </w:rPr>
+        <w:t>select 10 stocks from Shanghai Stock Exchange(SSE)</w:t>
+      </w:r>
     </w:p>
     <w:p>
       <w:pPr>
@@ -721,30 +744,1253 @@
           <w:lang w:val="en-US" w:eastAsia="zh-CN"/>
         </w:rPr>
       </w:pPr>
-    </w:p>
-    <w:p>
-      <w:pPr>
-        <w:rPr>
-          <w:rFonts w:hint="default"/>
-          <w:lang w:val="en-US" w:eastAsia="zh-CN"/>
-        </w:rPr>
-      </w:pPr>
-    </w:p>
-    <w:p>
-      <w:pPr>
-        <w:rPr>
-          <w:rFonts w:hint="default"/>
-          <w:lang w:val="en-US" w:eastAsia="zh-CN"/>
-        </w:rPr>
-      </w:pPr>
-    </w:p>
-    <w:p>
-      <w:pPr>
-        <w:rPr>
-          <w:rFonts w:hint="default"/>
-          <w:lang w:val="en-US" w:eastAsia="zh-CN"/>
-        </w:rPr>
-      </w:pPr>
+      <w:r>
+        <w:rPr>
+          <w:rFonts w:hint="default" w:ascii="宋体" w:hAnsi="宋体" w:eastAsia="宋体"/>
+          <w:b w:val="0"/>
+          <w:bCs w:val="0"/>
+          <w:kern w:val="0"/>
+          <w:sz w:val="24"/>
+          <w:szCs w:val="24"/>
+          <w:lang w:val="en-US" w:eastAsia="zh-CN"/>
+        </w:rPr>
+        <w:t>PostgreSQL:</w:t>
+      </w:r>
+    </w:p>
+    <w:p>
+      <w:pPr>
+        <w:keepNext w:val="0"/>
+        <w:keepLines w:val="0"/>
+        <w:widowControl/>
+        <w:suppressLineNumbers w:val="0"/>
+        <w:jc w:val="left"/>
+      </w:pPr>
+      <w:r>
+        <w:drawing>
+          <wp:inline distT="0" distB="0" distL="114300" distR="114300">
+            <wp:extent cx="5268595" cy="3257550"/>
+            <wp:effectExtent l="0" t="0" r="14605" b="19050"/>
+            <wp:docPr id="3" name="图片 2"/>
+            <wp:cNvGraphicFramePr>
+              <a:graphicFrameLocks xmlns:a="http://schemas.openxmlformats.org/drawingml/2006/main" noChangeAspect="1"/>
+            </wp:cNvGraphicFramePr>
+            <a:graphic xmlns:a="http://schemas.openxmlformats.org/drawingml/2006/main">
+              <a:graphicData uri="http://schemas.openxmlformats.org/drawingml/2006/picture">
+                <pic:pic xmlns:pic="http://schemas.openxmlformats.org/drawingml/2006/picture">
+                  <pic:nvPicPr>
+                    <pic:cNvPr id="3" name="图片 2"/>
+                    <pic:cNvPicPr>
+                      <a:picLocks noChangeAspect="1"/>
+                    </pic:cNvPicPr>
+                  </pic:nvPicPr>
+                  <pic:blipFill>
+                    <a:blip r:embed="rId6"/>
+                    <a:stretch>
+                      <a:fillRect/>
+                    </a:stretch>
+                  </pic:blipFill>
+                  <pic:spPr>
+                    <a:xfrm>
+                      <a:off x="0" y="0"/>
+                      <a:ext cx="5268595" cy="3257550"/>
+                    </a:xfrm>
+                    <a:prstGeom prst="rect">
+                      <a:avLst/>
+                    </a:prstGeom>
+                    <a:noFill/>
+                    <a:ln>
+                      <a:noFill/>
+                    </a:ln>
+                  </pic:spPr>
+                </pic:pic>
+              </a:graphicData>
+            </a:graphic>
+          </wp:inline>
+        </w:drawing>
+      </w:r>
+    </w:p>
+    <w:p>
+      <w:pPr>
+        <w:keepNext w:val="0"/>
+        <w:keepLines w:val="0"/>
+        <w:widowControl/>
+        <w:suppressLineNumbers w:val="0"/>
+        <w:jc w:val="left"/>
+        <w:rPr>
+          <w:rFonts w:hint="default"/>
+          <w:lang w:val="en-US"/>
+        </w:rPr>
+      </w:pPr>
+      <w:r>
+        <w:rPr>
+          <w:rFonts w:hint="default"/>
+          <w:lang w:val="en-US"/>
+        </w:rPr>
+        <w:t>Spark:</w:t>
+      </w:r>
+    </w:p>
+    <w:p>
+      <w:pPr>
+        <w:keepNext w:val="0"/>
+        <w:keepLines w:val="0"/>
+        <w:widowControl/>
+        <w:suppressLineNumbers w:val="0"/>
+        <w:jc w:val="left"/>
+      </w:pPr>
+      <w:r>
+        <w:drawing>
+          <wp:inline distT="0" distB="0" distL="114300" distR="114300">
+            <wp:extent cx="4739005" cy="1847850"/>
+            <wp:effectExtent l="0" t="0" r="10795" b="6350"/>
+            <wp:docPr id="4" name="图片 3"/>
+            <wp:cNvGraphicFramePr>
+              <a:graphicFrameLocks xmlns:a="http://schemas.openxmlformats.org/drawingml/2006/main" noChangeAspect="1"/>
+            </wp:cNvGraphicFramePr>
+            <a:graphic xmlns:a="http://schemas.openxmlformats.org/drawingml/2006/main">
+              <a:graphicData uri="http://schemas.openxmlformats.org/drawingml/2006/picture">
+                <pic:pic xmlns:pic="http://schemas.openxmlformats.org/drawingml/2006/picture">
+                  <pic:nvPicPr>
+                    <pic:cNvPr id="4" name="图片 3"/>
+                    <pic:cNvPicPr>
+                      <a:picLocks noChangeAspect="1"/>
+                    </pic:cNvPicPr>
+                  </pic:nvPicPr>
+                  <pic:blipFill>
+                    <a:blip r:embed="rId7"/>
+                    <a:stretch>
+                      <a:fillRect/>
+                    </a:stretch>
+                  </pic:blipFill>
+                  <pic:spPr>
+                    <a:xfrm>
+                      <a:off x="0" y="0"/>
+                      <a:ext cx="4739005" cy="1847850"/>
+                    </a:xfrm>
+                    <a:prstGeom prst="rect">
+                      <a:avLst/>
+                    </a:prstGeom>
+                    <a:noFill/>
+                    <a:ln>
+                      <a:noFill/>
+                    </a:ln>
+                  </pic:spPr>
+                </pic:pic>
+              </a:graphicData>
+            </a:graphic>
+          </wp:inline>
+        </w:drawing>
+      </w:r>
+    </w:p>
+    <w:p>
+      <w:pPr>
+        <w:keepNext w:val="0"/>
+        <w:keepLines w:val="0"/>
+        <w:widowControl/>
+        <w:suppressLineNumbers w:val="0"/>
+        <w:jc w:val="left"/>
+      </w:pPr>
+    </w:p>
+    <w:p>
+      <w:pPr>
+        <w:keepNext w:val="0"/>
+        <w:keepLines w:val="0"/>
+        <w:widowControl/>
+        <w:suppressLineNumbers w:val="0"/>
+        <w:jc w:val="left"/>
+        <w:rPr>
+          <w:rFonts w:hint="default"/>
+          <w:b/>
+          <w:bCs/>
+          <w:lang w:val="en-US" w:eastAsia="zh-CN"/>
+        </w:rPr>
+      </w:pPr>
+      <w:r>
+        <w:rPr>
+          <w:rFonts w:hint="default"/>
+          <w:b/>
+          <w:bCs/>
+          <w:lang w:val="en-US"/>
+        </w:rPr>
+        <w:t>Seq2: select all stocks that rise over 9.9% on 2024-03-11</w:t>
+      </w:r>
+    </w:p>
+    <w:p>
+      <w:pPr>
+        <w:rPr>
+          <w:rFonts w:hint="default"/>
+          <w:lang w:val="en-US" w:eastAsia="zh-CN"/>
+        </w:rPr>
+      </w:pPr>
+    </w:p>
+    <w:p>
+      <w:pPr>
+        <w:rPr>
+          <w:rFonts w:hint="default"/>
+          <w:lang w:val="en-US" w:eastAsia="zh-CN"/>
+        </w:rPr>
+      </w:pPr>
+      <w:r>
+        <w:rPr>
+          <w:rFonts w:hint="default"/>
+          <w:lang w:val="en-US" w:eastAsia="zh-CN"/>
+        </w:rPr>
+        <w:t>PostgreSQL:</w:t>
+      </w:r>
+    </w:p>
+    <w:p>
+      <w:pPr>
+        <w:rPr>
+          <w:rFonts w:hint="default"/>
+          <w:lang w:val="en-US" w:eastAsia="zh-CN"/>
+        </w:rPr>
+      </w:pPr>
+    </w:p>
+    <w:p>
+      <w:r>
+        <w:drawing>
+          <wp:inline distT="0" distB="0" distL="114300" distR="114300">
+            <wp:extent cx="5270500" cy="3476625"/>
+            <wp:effectExtent l="0" t="0" r="12700" b="3175"/>
+            <wp:docPr id="5" name="图片 4"/>
+            <wp:cNvGraphicFramePr>
+              <a:graphicFrameLocks xmlns:a="http://schemas.openxmlformats.org/drawingml/2006/main" noChangeAspect="1"/>
+            </wp:cNvGraphicFramePr>
+            <a:graphic xmlns:a="http://schemas.openxmlformats.org/drawingml/2006/main">
+              <a:graphicData uri="http://schemas.openxmlformats.org/drawingml/2006/picture">
+                <pic:pic xmlns:pic="http://schemas.openxmlformats.org/drawingml/2006/picture">
+                  <pic:nvPicPr>
+                    <pic:cNvPr id="5" name="图片 4"/>
+                    <pic:cNvPicPr>
+                      <a:picLocks noChangeAspect="1"/>
+                    </pic:cNvPicPr>
+                  </pic:nvPicPr>
+                  <pic:blipFill>
+                    <a:blip r:embed="rId8"/>
+                    <a:stretch>
+                      <a:fillRect/>
+                    </a:stretch>
+                  </pic:blipFill>
+                  <pic:spPr>
+                    <a:xfrm>
+                      <a:off x="0" y="0"/>
+                      <a:ext cx="5270500" cy="3476625"/>
+                    </a:xfrm>
+                    <a:prstGeom prst="rect">
+                      <a:avLst/>
+                    </a:prstGeom>
+                    <a:noFill/>
+                    <a:ln>
+                      <a:noFill/>
+                    </a:ln>
+                  </pic:spPr>
+                </pic:pic>
+              </a:graphicData>
+            </a:graphic>
+          </wp:inline>
+        </w:drawing>
+      </w:r>
+    </w:p>
+    <w:p>
+      <w:pPr>
+        <w:rPr>
+          <w:rFonts w:hint="default"/>
+          <w:lang w:val="en-US"/>
+        </w:rPr>
+      </w:pPr>
+      <w:r>
+        <w:rPr>
+          <w:rFonts w:hint="default"/>
+          <w:lang w:val="en-US"/>
+        </w:rPr>
+        <w:t>Spark:</w:t>
+      </w:r>
+    </w:p>
+    <w:p>
+      <w:r>
+        <w:drawing>
+          <wp:inline distT="0" distB="0" distL="114300" distR="114300">
+            <wp:extent cx="4662805" cy="2933700"/>
+            <wp:effectExtent l="0" t="0" r="10795" b="12700"/>
+            <wp:docPr id="6" name="图片 5"/>
+            <wp:cNvGraphicFramePr>
+              <a:graphicFrameLocks xmlns:a="http://schemas.openxmlformats.org/drawingml/2006/main" noChangeAspect="1"/>
+            </wp:cNvGraphicFramePr>
+            <a:graphic xmlns:a="http://schemas.openxmlformats.org/drawingml/2006/main">
+              <a:graphicData uri="http://schemas.openxmlformats.org/drawingml/2006/picture">
+                <pic:pic xmlns:pic="http://schemas.openxmlformats.org/drawingml/2006/picture">
+                  <pic:nvPicPr>
+                    <pic:cNvPr id="6" name="图片 5"/>
+                    <pic:cNvPicPr>
+                      <a:picLocks noChangeAspect="1"/>
+                    </pic:cNvPicPr>
+                  </pic:nvPicPr>
+                  <pic:blipFill>
+                    <a:blip r:embed="rId9"/>
+                    <a:stretch>
+                      <a:fillRect/>
+                    </a:stretch>
+                  </pic:blipFill>
+                  <pic:spPr>
+                    <a:xfrm>
+                      <a:off x="0" y="0"/>
+                      <a:ext cx="4662805" cy="2933700"/>
+                    </a:xfrm>
+                    <a:prstGeom prst="rect">
+                      <a:avLst/>
+                    </a:prstGeom>
+                    <a:noFill/>
+                    <a:ln>
+                      <a:noFill/>
+                    </a:ln>
+                  </pic:spPr>
+                </pic:pic>
+              </a:graphicData>
+            </a:graphic>
+          </wp:inline>
+        </w:drawing>
+      </w:r>
+    </w:p>
+    <w:p>
+      <w:pPr>
+        <w:rPr>
+          <w:rFonts w:hint="default"/>
+          <w:lang w:val="en-US" w:eastAsia="zh-CN"/>
+        </w:rPr>
+      </w:pPr>
+    </w:p>
+    <w:p>
+      <w:pPr>
+        <w:rPr>
+          <w:rFonts w:hint="default"/>
+          <w:b/>
+          <w:bCs/>
+          <w:lang w:val="en-US" w:eastAsia="zh-CN"/>
+        </w:rPr>
+      </w:pPr>
+      <w:r>
+        <w:rPr>
+          <w:rFonts w:hint="default"/>
+          <w:b/>
+          <w:bCs/>
+          <w:lang w:val="en-US" w:eastAsia="zh-CN"/>
+        </w:rPr>
+        <w:t>Seq3: select information from 20231120 9:30-9:40 on stock SH600004</w:t>
+      </w:r>
+    </w:p>
+    <w:p>
+      <w:pPr>
+        <w:rPr>
+          <w:rFonts w:hint="default"/>
+          <w:lang w:val="en-US" w:eastAsia="zh-CN"/>
+        </w:rPr>
+      </w:pPr>
+      <w:r>
+        <w:rPr>
+          <w:rFonts w:hint="default"/>
+          <w:lang w:val="en-US" w:eastAsia="zh-CN"/>
+        </w:rPr>
+        <w:t>PostgreSQL:</w:t>
+      </w:r>
+    </w:p>
+    <w:p>
+      <w:r>
+        <w:drawing>
+          <wp:inline distT="0" distB="0" distL="114300" distR="114300">
+            <wp:extent cx="5272405" cy="3079750"/>
+            <wp:effectExtent l="0" t="0" r="10795" b="19050"/>
+            <wp:docPr id="7" name="图片 6"/>
+            <wp:cNvGraphicFramePr>
+              <a:graphicFrameLocks xmlns:a="http://schemas.openxmlformats.org/drawingml/2006/main" noChangeAspect="1"/>
+            </wp:cNvGraphicFramePr>
+            <a:graphic xmlns:a="http://schemas.openxmlformats.org/drawingml/2006/main">
+              <a:graphicData uri="http://schemas.openxmlformats.org/drawingml/2006/picture">
+                <pic:pic xmlns:pic="http://schemas.openxmlformats.org/drawingml/2006/picture">
+                  <pic:nvPicPr>
+                    <pic:cNvPr id="7" name="图片 6"/>
+                    <pic:cNvPicPr>
+                      <a:picLocks noChangeAspect="1"/>
+                    </pic:cNvPicPr>
+                  </pic:nvPicPr>
+                  <pic:blipFill>
+                    <a:blip r:embed="rId10"/>
+                    <a:stretch>
+                      <a:fillRect/>
+                    </a:stretch>
+                  </pic:blipFill>
+                  <pic:spPr>
+                    <a:xfrm>
+                      <a:off x="0" y="0"/>
+                      <a:ext cx="5272405" cy="3079750"/>
+                    </a:xfrm>
+                    <a:prstGeom prst="rect">
+                      <a:avLst/>
+                    </a:prstGeom>
+                    <a:noFill/>
+                    <a:ln>
+                      <a:noFill/>
+                    </a:ln>
+                  </pic:spPr>
+                </pic:pic>
+              </a:graphicData>
+            </a:graphic>
+          </wp:inline>
+        </w:drawing>
+      </w:r>
+    </w:p>
+    <w:p>
+      <w:pPr>
+        <w:rPr>
+          <w:rFonts w:hint="default"/>
+          <w:lang w:val="en-US"/>
+        </w:rPr>
+      </w:pPr>
+      <w:r>
+        <w:rPr>
+          <w:rFonts w:hint="default"/>
+          <w:lang w:val="en-US"/>
+        </w:rPr>
+        <w:t>Time Cost for PostgreSQL:</w:t>
+      </w:r>
+    </w:p>
+    <w:p>
+      <w:pPr>
+        <w:keepNext w:val="0"/>
+        <w:keepLines w:val="0"/>
+        <w:widowControl/>
+        <w:suppressLineNumbers w:val="0"/>
+        <w:jc w:val="left"/>
+      </w:pPr>
+      <w:r>
+        <w:rPr>
+          <w:rFonts w:ascii="宋体" w:hAnsi="宋体" w:eastAsia="宋体" w:cs="宋体"/>
+          <w:b w:val="0"/>
+          <w:bCs w:val="0"/>
+          <w:kern w:val="0"/>
+          <w:sz w:val="24"/>
+          <w:szCs w:val="24"/>
+          <w:lang w:val="en-US" w:eastAsia="zh-CN" w:bidi="ar"/>
+        </w:rPr>
+        <w:drawing>
+          <wp:inline distT="0" distB="0" distL="114300" distR="114300">
+            <wp:extent cx="5191125" cy="2682875"/>
+            <wp:effectExtent l="0" t="0" r="15875" b="9525"/>
+            <wp:docPr id="9" name="图片 8" descr="IMG_256"/>
+            <wp:cNvGraphicFramePr>
+              <a:graphicFrameLocks xmlns:a="http://schemas.openxmlformats.org/drawingml/2006/main" noChangeAspect="1"/>
+            </wp:cNvGraphicFramePr>
+            <a:graphic xmlns:a="http://schemas.openxmlformats.org/drawingml/2006/main">
+              <a:graphicData uri="http://schemas.openxmlformats.org/drawingml/2006/picture">
+                <pic:pic xmlns:pic="http://schemas.openxmlformats.org/drawingml/2006/picture">
+                  <pic:nvPicPr>
+                    <pic:cNvPr id="9" name="图片 8" descr="IMG_256"/>
+                    <pic:cNvPicPr>
+                      <a:picLocks noChangeAspect="1"/>
+                    </pic:cNvPicPr>
+                  </pic:nvPicPr>
+                  <pic:blipFill>
+                    <a:blip r:embed="rId11"/>
+                    <a:stretch>
+                      <a:fillRect/>
+                    </a:stretch>
+                  </pic:blipFill>
+                  <pic:spPr>
+                    <a:xfrm>
+                      <a:off x="0" y="0"/>
+                      <a:ext cx="5191125" cy="2682875"/>
+                    </a:xfrm>
+                    <a:prstGeom prst="rect">
+                      <a:avLst/>
+                    </a:prstGeom>
+                    <a:noFill/>
+                    <a:ln w="9525">
+                      <a:noFill/>
+                    </a:ln>
+                  </pic:spPr>
+                </pic:pic>
+              </a:graphicData>
+            </a:graphic>
+          </wp:inline>
+        </w:drawing>
+      </w:r>
+    </w:p>
+    <w:p/>
+    <w:p/>
+    <w:p>
+      <w:pPr>
+        <w:rPr>
+          <w:rFonts w:hint="default"/>
+          <w:lang w:val="en-US" w:eastAsia="zh-CN"/>
+        </w:rPr>
+      </w:pPr>
+      <w:r>
+        <w:rPr>
+          <w:rFonts w:hint="default"/>
+          <w:lang w:val="en-US" w:eastAsia="zh-CN"/>
+        </w:rPr>
+        <w:t>Spark:</w:t>
+      </w:r>
+    </w:p>
+    <w:p>
+      <w:r>
+        <w:drawing>
+          <wp:inline distT="0" distB="0" distL="114300" distR="114300">
+            <wp:extent cx="4667250" cy="2414905"/>
+            <wp:effectExtent l="0" t="0" r="6350" b="23495"/>
+            <wp:docPr id="8" name="图片 7"/>
+            <wp:cNvGraphicFramePr>
+              <a:graphicFrameLocks xmlns:a="http://schemas.openxmlformats.org/drawingml/2006/main" noChangeAspect="1"/>
+            </wp:cNvGraphicFramePr>
+            <a:graphic xmlns:a="http://schemas.openxmlformats.org/drawingml/2006/main">
+              <a:graphicData uri="http://schemas.openxmlformats.org/drawingml/2006/picture">
+                <pic:pic xmlns:pic="http://schemas.openxmlformats.org/drawingml/2006/picture">
+                  <pic:nvPicPr>
+                    <pic:cNvPr id="8" name="图片 7"/>
+                    <pic:cNvPicPr>
+                      <a:picLocks noChangeAspect="1"/>
+                    </pic:cNvPicPr>
+                  </pic:nvPicPr>
+                  <pic:blipFill>
+                    <a:blip r:embed="rId12"/>
+                    <a:stretch>
+                      <a:fillRect/>
+                    </a:stretch>
+                  </pic:blipFill>
+                  <pic:spPr>
+                    <a:xfrm>
+                      <a:off x="0" y="0"/>
+                      <a:ext cx="4667250" cy="2414905"/>
+                    </a:xfrm>
+                    <a:prstGeom prst="rect">
+                      <a:avLst/>
+                    </a:prstGeom>
+                    <a:noFill/>
+                    <a:ln>
+                      <a:noFill/>
+                    </a:ln>
+                  </pic:spPr>
+                </pic:pic>
+              </a:graphicData>
+            </a:graphic>
+          </wp:inline>
+        </w:drawing>
+      </w:r>
+    </w:p>
+    <w:p/>
+    <w:p>
+      <w:pPr>
+        <w:rPr>
+          <w:rFonts w:hint="default"/>
+          <w:b/>
+          <w:bCs/>
+          <w:lang w:val="en-US" w:eastAsia="zh-CN"/>
+        </w:rPr>
+      </w:pPr>
+      <w:r>
+        <w:rPr>
+          <w:rFonts w:hint="default"/>
+          <w:b/>
+          <w:bCs/>
+          <w:lang w:val="en-US"/>
+        </w:rPr>
+        <w:t xml:space="preserve">Seq4: </w:t>
+      </w:r>
+      <w:r>
+        <w:rPr>
+          <w:rFonts w:hint="default"/>
+          <w:b/>
+          <w:bCs/>
+          <w:lang w:val="en-US" w:eastAsia="zh-CN"/>
+        </w:rPr>
+        <w:t>show total minutes in 2024-03-11</w:t>
+      </w:r>
+    </w:p>
+    <w:p>
+      <w:pPr>
+        <w:rPr>
+          <w:rFonts w:hint="default"/>
+          <w:b w:val="0"/>
+          <w:bCs w:val="0"/>
+          <w:lang w:val="en-US" w:eastAsia="zh-CN"/>
+        </w:rPr>
+      </w:pPr>
+      <w:r>
+        <w:rPr>
+          <w:rFonts w:hint="default"/>
+          <w:b w:val="0"/>
+          <w:bCs w:val="0"/>
+          <w:lang w:val="en-US" w:eastAsia="zh-CN"/>
+        </w:rPr>
+        <w:t>PostgreSQL:</w:t>
+      </w:r>
+    </w:p>
+    <w:p>
+      <w:r>
+        <w:drawing>
+          <wp:inline distT="0" distB="0" distL="114300" distR="114300">
+            <wp:extent cx="5274310" cy="1614170"/>
+            <wp:effectExtent l="0" t="0" r="8890" b="11430"/>
+            <wp:docPr id="10" name="图片 9"/>
+            <wp:cNvGraphicFramePr>
+              <a:graphicFrameLocks xmlns:a="http://schemas.openxmlformats.org/drawingml/2006/main" noChangeAspect="1"/>
+            </wp:cNvGraphicFramePr>
+            <a:graphic xmlns:a="http://schemas.openxmlformats.org/drawingml/2006/main">
+              <a:graphicData uri="http://schemas.openxmlformats.org/drawingml/2006/picture">
+                <pic:pic xmlns:pic="http://schemas.openxmlformats.org/drawingml/2006/picture">
+                  <pic:nvPicPr>
+                    <pic:cNvPr id="10" name="图片 9"/>
+                    <pic:cNvPicPr>
+                      <a:picLocks noChangeAspect="1"/>
+                    </pic:cNvPicPr>
+                  </pic:nvPicPr>
+                  <pic:blipFill>
+                    <a:blip r:embed="rId13"/>
+                    <a:stretch>
+                      <a:fillRect/>
+                    </a:stretch>
+                  </pic:blipFill>
+                  <pic:spPr>
+                    <a:xfrm>
+                      <a:off x="0" y="0"/>
+                      <a:ext cx="5274310" cy="1614170"/>
+                    </a:xfrm>
+                    <a:prstGeom prst="rect">
+                      <a:avLst/>
+                    </a:prstGeom>
+                    <a:noFill/>
+                    <a:ln>
+                      <a:noFill/>
+                    </a:ln>
+                  </pic:spPr>
+                </pic:pic>
+              </a:graphicData>
+            </a:graphic>
+          </wp:inline>
+        </w:drawing>
+      </w:r>
+    </w:p>
+    <w:p>
+      <w:pPr>
+        <w:rPr>
+          <w:rFonts w:hint="default"/>
+          <w:lang w:val="en-US"/>
+        </w:rPr>
+      </w:pPr>
+      <w:r>
+        <w:rPr>
+          <w:rFonts w:hint="default"/>
+          <w:lang w:val="en-US"/>
+        </w:rPr>
+        <w:t>Spark:</w:t>
+      </w:r>
+    </w:p>
+    <w:p>
+      <w:r>
+        <w:drawing>
+          <wp:inline distT="0" distB="0" distL="114300" distR="114300">
+            <wp:extent cx="4629150" cy="1214755"/>
+            <wp:effectExtent l="0" t="0" r="19050" b="4445"/>
+            <wp:docPr id="11" name="图片 10"/>
+            <wp:cNvGraphicFramePr>
+              <a:graphicFrameLocks xmlns:a="http://schemas.openxmlformats.org/drawingml/2006/main" noChangeAspect="1"/>
+            </wp:cNvGraphicFramePr>
+            <a:graphic xmlns:a="http://schemas.openxmlformats.org/drawingml/2006/main">
+              <a:graphicData uri="http://schemas.openxmlformats.org/drawingml/2006/picture">
+                <pic:pic xmlns:pic="http://schemas.openxmlformats.org/drawingml/2006/picture">
+                  <pic:nvPicPr>
+                    <pic:cNvPr id="11" name="图片 10"/>
+                    <pic:cNvPicPr>
+                      <a:picLocks noChangeAspect="1"/>
+                    </pic:cNvPicPr>
+                  </pic:nvPicPr>
+                  <pic:blipFill>
+                    <a:blip r:embed="rId14"/>
+                    <a:stretch>
+                      <a:fillRect/>
+                    </a:stretch>
+                  </pic:blipFill>
+                  <pic:spPr>
+                    <a:xfrm>
+                      <a:off x="0" y="0"/>
+                      <a:ext cx="4629150" cy="1214755"/>
+                    </a:xfrm>
+                    <a:prstGeom prst="rect">
+                      <a:avLst/>
+                    </a:prstGeom>
+                    <a:noFill/>
+                    <a:ln>
+                      <a:noFill/>
+                    </a:ln>
+                  </pic:spPr>
+                </pic:pic>
+              </a:graphicData>
+            </a:graphic>
+          </wp:inline>
+        </w:drawing>
+      </w:r>
+    </w:p>
+    <w:p>
+      <w:pPr>
+        <w:rPr>
+          <w:rFonts w:hint="default"/>
+          <w:lang w:val="en-US" w:eastAsia="zh-CN"/>
+        </w:rPr>
+      </w:pPr>
+    </w:p>
+    <w:p>
+      <w:pPr>
+        <w:rPr>
+          <w:rFonts w:hint="default"/>
+          <w:b/>
+          <w:bCs/>
+          <w:lang w:val="en-US" w:eastAsia="zh-CN"/>
+        </w:rPr>
+      </w:pPr>
+      <w:r>
+        <w:rPr>
+          <w:rFonts w:hint="default"/>
+          <w:b/>
+          <w:bCs/>
+          <w:lang w:val="en-US" w:eastAsia="zh-CN"/>
+        </w:rPr>
+        <w:t>Seq5: show total trading days in October</w:t>
+      </w:r>
+    </w:p>
+    <w:p>
+      <w:pPr>
+        <w:rPr>
+          <w:rFonts w:hint="default"/>
+          <w:lang w:val="en-US"/>
+        </w:rPr>
+      </w:pPr>
+      <w:r>
+        <w:rPr>
+          <w:rFonts w:hint="default"/>
+          <w:lang w:val="en-US"/>
+        </w:rPr>
+        <w:t>PostgreSQL:</w:t>
+      </w:r>
+    </w:p>
+    <w:p>
+      <w:r>
+        <w:drawing>
+          <wp:inline distT="0" distB="0" distL="114300" distR="114300">
+            <wp:extent cx="5271770" cy="1664335"/>
+            <wp:effectExtent l="0" t="0" r="11430" b="12065"/>
+            <wp:docPr id="12" name="图片 11"/>
+            <wp:cNvGraphicFramePr>
+              <a:graphicFrameLocks xmlns:a="http://schemas.openxmlformats.org/drawingml/2006/main" noChangeAspect="1"/>
+            </wp:cNvGraphicFramePr>
+            <a:graphic xmlns:a="http://schemas.openxmlformats.org/drawingml/2006/main">
+              <a:graphicData uri="http://schemas.openxmlformats.org/drawingml/2006/picture">
+                <pic:pic xmlns:pic="http://schemas.openxmlformats.org/drawingml/2006/picture">
+                  <pic:nvPicPr>
+                    <pic:cNvPr id="12" name="图片 11"/>
+                    <pic:cNvPicPr>
+                      <a:picLocks noChangeAspect="1"/>
+                    </pic:cNvPicPr>
+                  </pic:nvPicPr>
+                  <pic:blipFill>
+                    <a:blip r:embed="rId15"/>
+                    <a:stretch>
+                      <a:fillRect/>
+                    </a:stretch>
+                  </pic:blipFill>
+                  <pic:spPr>
+                    <a:xfrm>
+                      <a:off x="0" y="0"/>
+                      <a:ext cx="5271770" cy="1664335"/>
+                    </a:xfrm>
+                    <a:prstGeom prst="rect">
+                      <a:avLst/>
+                    </a:prstGeom>
+                    <a:noFill/>
+                    <a:ln>
+                      <a:noFill/>
+                    </a:ln>
+                  </pic:spPr>
+                </pic:pic>
+              </a:graphicData>
+            </a:graphic>
+          </wp:inline>
+        </w:drawing>
+      </w:r>
+    </w:p>
+    <w:p>
+      <w:pPr>
+        <w:rPr>
+          <w:rFonts w:hint="default"/>
+          <w:lang w:val="en-US"/>
+        </w:rPr>
+      </w:pPr>
+      <w:r>
+        <w:rPr>
+          <w:rFonts w:hint="default"/>
+          <w:lang w:val="en-US"/>
+        </w:rPr>
+        <w:t>Spark:</w:t>
+      </w:r>
+    </w:p>
+    <w:p>
+      <w:r>
+        <w:drawing>
+          <wp:inline distT="0" distB="0" distL="114300" distR="114300">
+            <wp:extent cx="4667250" cy="1219200"/>
+            <wp:effectExtent l="0" t="0" r="6350" b="0"/>
+            <wp:docPr id="13" name="图片 12"/>
+            <wp:cNvGraphicFramePr>
+              <a:graphicFrameLocks xmlns:a="http://schemas.openxmlformats.org/drawingml/2006/main" noChangeAspect="1"/>
+            </wp:cNvGraphicFramePr>
+            <a:graphic xmlns:a="http://schemas.openxmlformats.org/drawingml/2006/main">
+              <a:graphicData uri="http://schemas.openxmlformats.org/drawingml/2006/picture">
+                <pic:pic xmlns:pic="http://schemas.openxmlformats.org/drawingml/2006/picture">
+                  <pic:nvPicPr>
+                    <pic:cNvPr id="13" name="图片 12"/>
+                    <pic:cNvPicPr>
+                      <a:picLocks noChangeAspect="1"/>
+                    </pic:cNvPicPr>
+                  </pic:nvPicPr>
+                  <pic:blipFill>
+                    <a:blip r:embed="rId16"/>
+                    <a:stretch>
+                      <a:fillRect/>
+                    </a:stretch>
+                  </pic:blipFill>
+                  <pic:spPr>
+                    <a:xfrm>
+                      <a:off x="0" y="0"/>
+                      <a:ext cx="4667250" cy="1219200"/>
+                    </a:xfrm>
+                    <a:prstGeom prst="rect">
+                      <a:avLst/>
+                    </a:prstGeom>
+                    <a:noFill/>
+                    <a:ln>
+                      <a:noFill/>
+                    </a:ln>
+                  </pic:spPr>
+                </pic:pic>
+              </a:graphicData>
+            </a:graphic>
+          </wp:inline>
+        </w:drawing>
+      </w:r>
+    </w:p>
+    <w:p/>
+    <w:p>
+      <w:pPr>
+        <w:rPr>
+          <w:rFonts w:hint="default"/>
+          <w:b/>
+          <w:bCs/>
+          <w:lang w:val="en-US" w:eastAsia="zh-CN"/>
+        </w:rPr>
+      </w:pPr>
+      <w:r>
+        <w:rPr>
+          <w:rFonts w:hint="default"/>
+          <w:b/>
+          <w:bCs/>
+          <w:lang w:val="en-US"/>
+        </w:rPr>
+        <w:t>Seq6: recent company events from September</w:t>
+      </w:r>
+    </w:p>
+    <w:p>
+      <w:pPr>
+        <w:rPr>
+          <w:rFonts w:hint="default"/>
+          <w:lang w:val="en-US"/>
+        </w:rPr>
+      </w:pPr>
+      <w:r>
+        <w:rPr>
+          <w:rFonts w:hint="default"/>
+          <w:lang w:val="en-US"/>
+        </w:rPr>
+        <w:t>PostgreSQL:</w:t>
+      </w:r>
+    </w:p>
+    <w:p>
+      <w:r>
+        <w:drawing>
+          <wp:inline distT="0" distB="0" distL="114300" distR="114300">
+            <wp:extent cx="5271770" cy="2435860"/>
+            <wp:effectExtent l="0" t="0" r="11430" b="2540"/>
+            <wp:docPr id="15" name="图片 14"/>
+            <wp:cNvGraphicFramePr>
+              <a:graphicFrameLocks xmlns:a="http://schemas.openxmlformats.org/drawingml/2006/main" noChangeAspect="1"/>
+            </wp:cNvGraphicFramePr>
+            <a:graphic xmlns:a="http://schemas.openxmlformats.org/drawingml/2006/main">
+              <a:graphicData uri="http://schemas.openxmlformats.org/drawingml/2006/picture">
+                <pic:pic xmlns:pic="http://schemas.openxmlformats.org/drawingml/2006/picture">
+                  <pic:nvPicPr>
+                    <pic:cNvPr id="15" name="图片 14"/>
+                    <pic:cNvPicPr>
+                      <a:picLocks noChangeAspect="1"/>
+                    </pic:cNvPicPr>
+                  </pic:nvPicPr>
+                  <pic:blipFill>
+                    <a:blip r:embed="rId17"/>
+                    <a:stretch>
+                      <a:fillRect/>
+                    </a:stretch>
+                  </pic:blipFill>
+                  <pic:spPr>
+                    <a:xfrm>
+                      <a:off x="0" y="0"/>
+                      <a:ext cx="5271770" cy="2435860"/>
+                    </a:xfrm>
+                    <a:prstGeom prst="rect">
+                      <a:avLst/>
+                    </a:prstGeom>
+                    <a:noFill/>
+                    <a:ln>
+                      <a:noFill/>
+                    </a:ln>
+                  </pic:spPr>
+                </pic:pic>
+              </a:graphicData>
+            </a:graphic>
+          </wp:inline>
+        </w:drawing>
+      </w:r>
+    </w:p>
+    <w:p>
+      <w:pPr>
+        <w:rPr>
+          <w:rFonts w:hint="default"/>
+          <w:lang w:val="en-US"/>
+        </w:rPr>
+      </w:pPr>
+      <w:r>
+        <w:rPr>
+          <w:rFonts w:hint="default"/>
+          <w:lang w:val="en-US"/>
+        </w:rPr>
+        <w:t>Spark:</w:t>
+      </w:r>
+    </w:p>
+    <w:p>
+      <w:r>
+        <w:drawing>
+          <wp:inline distT="0" distB="0" distL="114300" distR="114300">
+            <wp:extent cx="4629150" cy="1586230"/>
+            <wp:effectExtent l="0" t="0" r="19050" b="13970"/>
+            <wp:docPr id="16" name="图片 15"/>
+            <wp:cNvGraphicFramePr>
+              <a:graphicFrameLocks xmlns:a="http://schemas.openxmlformats.org/drawingml/2006/main" noChangeAspect="1"/>
+            </wp:cNvGraphicFramePr>
+            <a:graphic xmlns:a="http://schemas.openxmlformats.org/drawingml/2006/main">
+              <a:graphicData uri="http://schemas.openxmlformats.org/drawingml/2006/picture">
+                <pic:pic xmlns:pic="http://schemas.openxmlformats.org/drawingml/2006/picture">
+                  <pic:nvPicPr>
+                    <pic:cNvPr id="16" name="图片 15"/>
+                    <pic:cNvPicPr>
+                      <a:picLocks noChangeAspect="1"/>
+                    </pic:cNvPicPr>
+                  </pic:nvPicPr>
+                  <pic:blipFill>
+                    <a:blip r:embed="rId18"/>
+                    <a:stretch>
+                      <a:fillRect/>
+                    </a:stretch>
+                  </pic:blipFill>
+                  <pic:spPr>
+                    <a:xfrm>
+                      <a:off x="0" y="0"/>
+                      <a:ext cx="4629150" cy="1586230"/>
+                    </a:xfrm>
+                    <a:prstGeom prst="rect">
+                      <a:avLst/>
+                    </a:prstGeom>
+                    <a:noFill/>
+                    <a:ln>
+                      <a:noFill/>
+                    </a:ln>
+                  </pic:spPr>
+                </pic:pic>
+              </a:graphicData>
+            </a:graphic>
+          </wp:inline>
+        </w:drawing>
+      </w:r>
+    </w:p>
+    <w:p/>
+    <w:p>
+      <w:pPr>
+        <w:rPr>
+          <w:rFonts w:hint="default"/>
+          <w:b/>
+          <w:bCs/>
+          <w:lang w:val="en-US" w:eastAsia="zh-CN"/>
+        </w:rPr>
+      </w:pPr>
+      <w:r>
+        <w:rPr>
+          <w:rFonts w:hint="default"/>
+          <w:b/>
+          <w:bCs/>
+          <w:lang w:val="en-US" w:eastAsia="zh-CN"/>
+        </w:rPr>
+        <w:t xml:space="preserve">Seq7 select Minute Level Data from 2023-11-21 9:30 to 2023-11-21 9:40 </w:t>
+      </w:r>
+    </w:p>
+    <w:p>
+      <w:pPr>
+        <w:rPr>
+          <w:rFonts w:hint="default"/>
+          <w:b/>
+          <w:bCs/>
+          <w:lang w:val="en-US" w:eastAsia="zh-CN"/>
+        </w:rPr>
+      </w:pPr>
+      <w:r>
+        <w:rPr>
+          <w:rFonts w:hint="default"/>
+          <w:b/>
+          <w:bCs/>
+          <w:lang w:val="en-US" w:eastAsia="zh-CN"/>
+        </w:rPr>
+        <w:t>where the company is in CN market and its Total_Value is in top 10</w:t>
+      </w:r>
+    </w:p>
+    <w:p>
+      <w:pPr>
+        <w:rPr>
+          <w:rFonts w:hint="default"/>
+          <w:lang w:val="en-US"/>
+        </w:rPr>
+      </w:pPr>
+      <w:r>
+        <w:rPr>
+          <w:rFonts w:hint="default"/>
+          <w:lang w:val="en-US"/>
+        </w:rPr>
+        <w:t>PostgreSQL:</w:t>
+      </w:r>
+    </w:p>
+    <w:p>
+      <w:r>
+        <w:drawing>
+          <wp:inline distT="0" distB="0" distL="114300" distR="114300">
+            <wp:extent cx="5267325" cy="4044950"/>
+            <wp:effectExtent l="0" t="0" r="15875" b="19050"/>
+            <wp:docPr id="17" name="图片 16"/>
+            <wp:cNvGraphicFramePr>
+              <a:graphicFrameLocks xmlns:a="http://schemas.openxmlformats.org/drawingml/2006/main" noChangeAspect="1"/>
+            </wp:cNvGraphicFramePr>
+            <a:graphic xmlns:a="http://schemas.openxmlformats.org/drawingml/2006/main">
+              <a:graphicData uri="http://schemas.openxmlformats.org/drawingml/2006/picture">
+                <pic:pic xmlns:pic="http://schemas.openxmlformats.org/drawingml/2006/picture">
+                  <pic:nvPicPr>
+                    <pic:cNvPr id="17" name="图片 16"/>
+                    <pic:cNvPicPr>
+                      <a:picLocks noChangeAspect="1"/>
+                    </pic:cNvPicPr>
+                  </pic:nvPicPr>
+                  <pic:blipFill>
+                    <a:blip r:embed="rId19"/>
+                    <a:stretch>
+                      <a:fillRect/>
+                    </a:stretch>
+                  </pic:blipFill>
+                  <pic:spPr>
+                    <a:xfrm>
+                      <a:off x="0" y="0"/>
+                      <a:ext cx="5267325" cy="4044950"/>
+                    </a:xfrm>
+                    <a:prstGeom prst="rect">
+                      <a:avLst/>
+                    </a:prstGeom>
+                    <a:noFill/>
+                    <a:ln>
+                      <a:noFill/>
+                    </a:ln>
+                  </pic:spPr>
+                </pic:pic>
+              </a:graphicData>
+            </a:graphic>
+          </wp:inline>
+        </w:drawing>
+      </w:r>
+    </w:p>
+    <w:p>
+      <w:pPr>
+        <w:rPr>
+          <w:rFonts w:hint="default"/>
+          <w:lang w:val="en-US"/>
+        </w:rPr>
+      </w:pPr>
+      <w:r>
+        <w:rPr>
+          <w:rFonts w:hint="default"/>
+          <w:lang w:val="en-US"/>
+        </w:rPr>
+        <w:t>Time Cost: 119.978ms</w:t>
+      </w:r>
+    </w:p>
+    <w:p>
+      <w:pPr>
+        <w:keepNext w:val="0"/>
+        <w:keepLines w:val="0"/>
+        <w:widowControl/>
+        <w:suppressLineNumbers w:val="0"/>
+        <w:jc w:val="left"/>
+      </w:pPr>
+      <w:r>
+        <w:rPr>
+          <w:rFonts w:ascii="宋体" w:hAnsi="宋体" w:eastAsia="宋体" w:cs="宋体"/>
+          <w:b w:val="0"/>
+          <w:bCs w:val="0"/>
+          <w:kern w:val="0"/>
+          <w:sz w:val="24"/>
+          <w:szCs w:val="24"/>
+          <w:lang w:val="en-US" w:eastAsia="zh-CN" w:bidi="ar"/>
+        </w:rPr>
+        <w:drawing>
+          <wp:inline distT="0" distB="0" distL="114300" distR="114300">
+            <wp:extent cx="4700270" cy="1839595"/>
+            <wp:effectExtent l="0" t="0" r="24130" b="14605"/>
+            <wp:docPr id="19" name="图片 18" descr="IMG_256"/>
+            <wp:cNvGraphicFramePr>
+              <a:graphicFrameLocks xmlns:a="http://schemas.openxmlformats.org/drawingml/2006/main" noChangeAspect="1"/>
+            </wp:cNvGraphicFramePr>
+            <a:graphic xmlns:a="http://schemas.openxmlformats.org/drawingml/2006/main">
+              <a:graphicData uri="http://schemas.openxmlformats.org/drawingml/2006/picture">
+                <pic:pic xmlns:pic="http://schemas.openxmlformats.org/drawingml/2006/picture">
+                  <pic:nvPicPr>
+                    <pic:cNvPr id="19" name="图片 18" descr="IMG_256"/>
+                    <pic:cNvPicPr>
+                      <a:picLocks noChangeAspect="1"/>
+                    </pic:cNvPicPr>
+                  </pic:nvPicPr>
+                  <pic:blipFill>
+                    <a:blip r:embed="rId20"/>
+                    <a:stretch>
+                      <a:fillRect/>
+                    </a:stretch>
+                  </pic:blipFill>
+                  <pic:spPr>
+                    <a:xfrm>
+                      <a:off x="0" y="0"/>
+                      <a:ext cx="4700270" cy="1839595"/>
+                    </a:xfrm>
+                    <a:prstGeom prst="rect">
+                      <a:avLst/>
+                    </a:prstGeom>
+                    <a:noFill/>
+                    <a:ln w="9525">
+                      <a:noFill/>
+                    </a:ln>
+                  </pic:spPr>
+                </pic:pic>
+              </a:graphicData>
+            </a:graphic>
+          </wp:inline>
+        </w:drawing>
+      </w:r>
+    </w:p>
+    <w:p>
+      <w:pPr>
+        <w:rPr>
+          <w:rFonts w:hint="default"/>
+          <w:lang w:val="en-US"/>
+        </w:rPr>
+      </w:pPr>
+    </w:p>
+    <w:p/>
+    <w:p>
+      <w:pPr>
+        <w:rPr>
+          <w:rFonts w:hint="default"/>
+          <w:lang w:val="en-US" w:eastAsia="zh-CN"/>
+        </w:rPr>
+      </w:pPr>
+      <w:r>
+        <w:rPr>
+          <w:rFonts w:hint="default"/>
+          <w:lang w:val="en-US" w:eastAsia="zh-CN"/>
+        </w:rPr>
+        <w:t>Spark:</w:t>
+      </w:r>
+    </w:p>
+    <w:p>
+      <w:r>
+        <w:drawing>
+          <wp:inline distT="0" distB="0" distL="114300" distR="114300">
+            <wp:extent cx="4672330" cy="4133850"/>
+            <wp:effectExtent l="0" t="0" r="1270" b="6350"/>
+            <wp:docPr id="18" name="图片 17"/>
+            <wp:cNvGraphicFramePr>
+              <a:graphicFrameLocks xmlns:a="http://schemas.openxmlformats.org/drawingml/2006/main" noChangeAspect="1"/>
+            </wp:cNvGraphicFramePr>
+            <a:graphic xmlns:a="http://schemas.openxmlformats.org/drawingml/2006/main">
+              <a:graphicData uri="http://schemas.openxmlformats.org/drawingml/2006/picture">
+                <pic:pic xmlns:pic="http://schemas.openxmlformats.org/drawingml/2006/picture">
+                  <pic:nvPicPr>
+                    <pic:cNvPr id="18" name="图片 17"/>
+                    <pic:cNvPicPr>
+                      <a:picLocks noChangeAspect="1"/>
+                    </pic:cNvPicPr>
+                  </pic:nvPicPr>
+                  <pic:blipFill>
+                    <a:blip r:embed="rId21"/>
+                    <a:stretch>
+                      <a:fillRect/>
+                    </a:stretch>
+                  </pic:blipFill>
+                  <pic:spPr>
+                    <a:xfrm>
+                      <a:off x="0" y="0"/>
+                      <a:ext cx="4672330" cy="4133850"/>
+                    </a:xfrm>
+                    <a:prstGeom prst="rect">
+                      <a:avLst/>
+                    </a:prstGeom>
+                    <a:noFill/>
+                    <a:ln>
+                      <a:noFill/>
+                    </a:ln>
+                  </pic:spPr>
+                </pic:pic>
+              </a:graphicData>
+            </a:graphic>
+          </wp:inline>
+        </w:drawing>
+      </w:r>
+    </w:p>
+    <w:p>
+      <w:pPr>
+        <w:rPr>
+          <w:rFonts w:hint="default"/>
+          <w:lang w:val="en-US"/>
+        </w:rPr>
+      </w:pPr>
+      <w:r>
+        <w:rPr>
+          <w:rFonts w:hint="default"/>
+          <w:lang w:val="en-US"/>
+        </w:rPr>
+        <w:t>Time Cost: 0.69ms</w:t>
+      </w:r>
+    </w:p>
+    <w:p>
+      <w:pPr>
+        <w:rPr>
+          <w:rFonts w:hint="default"/>
+          <w:lang w:val="en-US"/>
+        </w:rPr>
+      </w:pPr>
+    </w:p>
+    <w:p>
+      <w:pPr>
+        <w:rPr>
+          <w:rFonts w:hint="default"/>
+          <w:lang w:val="en-US" w:eastAsia="zh-CN"/>
+        </w:rPr>
+      </w:pPr>
+      <w:bookmarkStart w:id="0" w:name="_GoBack"/>
+      <w:bookmarkEnd w:id="0"/>
     </w:p>
     <w:sectPr>
       <w:pgSz w:w="11906" w:h="16838"/>

</xml_diff>

<commit_message>
SQL performance tuning example update
</commit_message>
<xml_diff>
--- a/METCS777-term-paper-code-sample-doc-Team20.docx
+++ b/METCS777-term-paper-code-sample-doc-Team20.docx
@@ -65,6 +65,7 @@
     <w:p>
       <w:pPr>
         <w:numPr>
+          <w:ilvl w:val="0"/>
           <w:numId w:val="0"/>
         </w:numPr>
         <w:rPr>
@@ -95,7 +96,7 @@
       </w:r>
       <w:r>
         <w:rPr>
-          <w:rStyle w:val="6"/>
+          <w:rStyle w:val="8"/>
           <w:rFonts w:hint="default"/>
           <w:lang w:val="en-US"/>
         </w:rPr>
@@ -112,6 +113,7 @@
     <w:p>
       <w:pPr>
         <w:numPr>
+          <w:ilvl w:val="0"/>
           <w:numId w:val="0"/>
         </w:numPr>
         <w:rPr>
@@ -123,6 +125,7 @@
     <w:p>
       <w:pPr>
         <w:numPr>
+          <w:ilvl w:val="0"/>
           <w:numId w:val="0"/>
         </w:numPr>
         <w:rPr>
@@ -141,6 +144,7 @@
     <w:p>
       <w:pPr>
         <w:numPr>
+          <w:ilvl w:val="0"/>
           <w:numId w:val="0"/>
         </w:numPr>
         <w:rPr>
@@ -171,7 +175,7 @@
       </w:r>
       <w:r>
         <w:rPr>
-          <w:rStyle w:val="6"/>
+          <w:rStyle w:val="8"/>
           <w:rFonts w:hint="default"/>
           <w:lang w:val="en-US"/>
         </w:rPr>
@@ -188,6 +192,7 @@
     <w:p>
       <w:pPr>
         <w:numPr>
+          <w:ilvl w:val="0"/>
           <w:numId w:val="0"/>
         </w:numPr>
         <w:rPr>
@@ -219,6 +224,7 @@
     <w:p>
       <w:pPr>
         <w:numPr>
+          <w:ilvl w:val="0"/>
           <w:numId w:val="0"/>
         </w:numPr>
         <w:ind w:leftChars="0"/>
@@ -250,7 +256,7 @@
       </w:r>
       <w:r>
         <w:rPr>
-          <w:rStyle w:val="6"/>
+          <w:rStyle w:val="8"/>
           <w:rFonts w:hint="default"/>
           <w:lang w:val="en-US" w:eastAsia="zh-CN"/>
         </w:rPr>
@@ -267,6 +273,7 @@
     <w:p>
       <w:pPr>
         <w:numPr>
+          <w:ilvl w:val="0"/>
           <w:numId w:val="0"/>
         </w:numPr>
         <w:ind w:leftChars="0"/>
@@ -421,6 +428,7 @@
     <w:p>
       <w:pPr>
         <w:numPr>
+          <w:ilvl w:val="0"/>
           <w:numId w:val="0"/>
         </w:numPr>
         <w:rPr>
@@ -1984,13 +1992,3010 @@
     </w:p>
     <w:p>
       <w:pPr>
-        <w:rPr>
-          <w:rFonts w:hint="default"/>
-          <w:lang w:val="en-US" w:eastAsia="zh-CN"/>
-        </w:rPr>
-      </w:pPr>
+        <w:pStyle w:val="4"/>
+        <w:bidi w:val="0"/>
+        <w:rPr>
+          <w:rFonts w:hint="default"/>
+          <w:lang w:val="en-US" w:eastAsia="zh-CN"/>
+        </w:rPr>
+      </w:pPr>
+      <w:r>
+        <w:rPr>
+          <w:rFonts w:hint="default"/>
+          <w:lang w:val="en-US" w:eastAsia="zh-CN"/>
+        </w:rPr>
+        <w:t>PostgreSQL Performance Tuning Example1</w:t>
+      </w:r>
+    </w:p>
+    <w:p>
+      <w:pPr>
+        <w:pStyle w:val="5"/>
+        <w:keepNext w:val="0"/>
+        <w:keepLines w:val="0"/>
+        <w:widowControl/>
+        <w:suppressLineNumbers w:val="0"/>
+        <w:bidi w:val="0"/>
+        <w:spacing w:before="150" w:beforeAutospacing="0" w:after="0" w:afterAutospacing="0" w:line="22" w:lineRule="atLeast"/>
+        <w:rPr>
+          <w:rFonts w:ascii="serif" w:hAnsi="serif" w:eastAsia="serif" w:cs="serif"/>
+          <w:b/>
+          <w:bCs/>
+          <w:i w:val="0"/>
+          <w:iCs w:val="0"/>
+          <w:color w:val="000000"/>
+          <w:sz w:val="24"/>
+          <w:szCs w:val="24"/>
+          <w:u w:val="none"/>
+          <w:vertAlign w:val="baseline"/>
+        </w:rPr>
+      </w:pPr>
+      <w:r>
+        <w:rPr>
+          <w:rFonts w:ascii="serif" w:hAnsi="serif" w:eastAsia="serif" w:cs="serif"/>
+          <w:b/>
+          <w:bCs/>
+          <w:i w:val="0"/>
+          <w:iCs w:val="0"/>
+          <w:color w:val="000000"/>
+          <w:sz w:val="28"/>
+          <w:szCs w:val="28"/>
+          <w:u w:val="none"/>
+          <w:vertAlign w:val="baseline"/>
+        </w:rPr>
+        <w:t>select Daily Situations for every Monday in November of company SZ300796;</w:t>
+      </w:r>
+    </w:p>
+    <w:p>
+      <w:pPr>
+        <w:pStyle w:val="5"/>
+        <w:keepNext w:val="0"/>
+        <w:keepLines w:val="0"/>
+        <w:widowControl/>
+        <w:suppressLineNumbers w:val="0"/>
+        <w:bidi w:val="0"/>
+        <w:spacing w:before="150" w:beforeAutospacing="0" w:after="0" w:afterAutospacing="0" w:line="22" w:lineRule="atLeast"/>
+        <w:rPr>
+          <w:sz w:val="20"/>
+          <w:szCs w:val="20"/>
+        </w:rPr>
+      </w:pPr>
+      <w:r>
+        <w:rPr>
+          <w:rFonts w:ascii="serif" w:hAnsi="serif" w:eastAsia="serif" w:cs="serif"/>
+          <w:b/>
+          <w:bCs/>
+          <w:i w:val="0"/>
+          <w:iCs w:val="0"/>
+          <w:color w:val="000000"/>
+          <w:sz w:val="24"/>
+          <w:szCs w:val="24"/>
+          <w:u w:val="none"/>
+          <w:vertAlign w:val="baseline"/>
+        </w:rPr>
+        <w:t>version 1</w:t>
+      </w:r>
+      <w:r>
+        <w:rPr>
+          <w:rFonts w:hint="default" w:ascii="serif" w:hAnsi="serif" w:eastAsia="serif" w:cs="serif"/>
+          <w:i w:val="0"/>
+          <w:iCs w:val="0"/>
+          <w:color w:val="000000"/>
+          <w:sz w:val="24"/>
+          <w:szCs w:val="24"/>
+          <w:u w:val="none"/>
+          <w:vertAlign w:val="baseline"/>
+        </w:rPr>
+        <w:t xml:space="preserve"> </w:t>
+      </w:r>
+      <w:r>
+        <w:rPr>
+          <w:rFonts w:hint="default" w:ascii="serif" w:hAnsi="serif" w:eastAsia="serif" w:cs="serif"/>
+          <w:i w:val="0"/>
+          <w:iCs w:val="0"/>
+          <w:color w:val="000000"/>
+          <w:sz w:val="22"/>
+          <w:szCs w:val="22"/>
+          <w:u w:val="none"/>
+          <w:vertAlign w:val="baseline"/>
+        </w:rPr>
+        <w:t>SELECT dd.Month, dd.WeekDay, fsd.Stock_ID, fsd.Date_ID, fsd.Open,fsd.High,fsd.Low, fsd.Volume, fsd.Turnover</w:t>
+      </w:r>
+    </w:p>
+    <w:p>
+      <w:pPr>
+        <w:pStyle w:val="5"/>
+        <w:keepNext w:val="0"/>
+        <w:keepLines w:val="0"/>
+        <w:widowControl/>
+        <w:suppressLineNumbers w:val="0"/>
+        <w:bidi w:val="0"/>
+        <w:spacing w:before="150" w:beforeAutospacing="0" w:after="0" w:afterAutospacing="0" w:line="22" w:lineRule="atLeast"/>
+        <w:rPr>
+          <w:sz w:val="20"/>
+          <w:szCs w:val="20"/>
+        </w:rPr>
+      </w:pPr>
+      <w:r>
+        <w:rPr>
+          <w:rFonts w:hint="default" w:ascii="serif" w:hAnsi="serif" w:eastAsia="serif" w:cs="serif"/>
+          <w:i w:val="0"/>
+          <w:iCs w:val="0"/>
+          <w:color w:val="000000"/>
+          <w:sz w:val="22"/>
+          <w:szCs w:val="22"/>
+          <w:u w:val="none"/>
+          <w:vertAlign w:val="baseline"/>
+        </w:rPr>
+        <w:t>FROM "Trading".Fact_Stock_Daily fsd </w:t>
+      </w:r>
+    </w:p>
+    <w:p>
+      <w:pPr>
+        <w:pStyle w:val="5"/>
+        <w:keepNext w:val="0"/>
+        <w:keepLines w:val="0"/>
+        <w:widowControl/>
+        <w:suppressLineNumbers w:val="0"/>
+        <w:bidi w:val="0"/>
+        <w:spacing w:before="150" w:beforeAutospacing="0" w:after="0" w:afterAutospacing="0" w:line="22" w:lineRule="atLeast"/>
+        <w:rPr>
+          <w:sz w:val="20"/>
+          <w:szCs w:val="20"/>
+        </w:rPr>
+      </w:pPr>
+      <w:r>
+        <w:rPr>
+          <w:rFonts w:hint="default" w:ascii="serif" w:hAnsi="serif" w:eastAsia="serif" w:cs="serif"/>
+          <w:i w:val="0"/>
+          <w:iCs w:val="0"/>
+          <w:color w:val="000000"/>
+          <w:sz w:val="22"/>
+          <w:szCs w:val="22"/>
+          <w:u w:val="none"/>
+          <w:vertAlign w:val="baseline"/>
+        </w:rPr>
+        <w:t>JOIN "Trading".Dim_Date dd ON fsd.Date_ID = dd.Date_ID</w:t>
+      </w:r>
+    </w:p>
+    <w:p>
+      <w:pPr>
+        <w:pStyle w:val="5"/>
+        <w:keepNext w:val="0"/>
+        <w:keepLines w:val="0"/>
+        <w:widowControl/>
+        <w:suppressLineNumbers w:val="0"/>
+        <w:bidi w:val="0"/>
+        <w:spacing w:before="150" w:beforeAutospacing="0" w:after="0" w:afterAutospacing="0" w:line="22" w:lineRule="atLeast"/>
+        <w:rPr>
+          <w:sz w:val="20"/>
+          <w:szCs w:val="20"/>
+        </w:rPr>
+      </w:pPr>
+      <w:r>
+        <w:rPr>
+          <w:rFonts w:hint="default" w:ascii="serif" w:hAnsi="serif" w:eastAsia="serif" w:cs="serif"/>
+          <w:i w:val="0"/>
+          <w:iCs w:val="0"/>
+          <w:color w:val="000000"/>
+          <w:sz w:val="22"/>
+          <w:szCs w:val="22"/>
+          <w:u w:val="none"/>
+          <w:vertAlign w:val="baseline"/>
+        </w:rPr>
+        <w:t>WHERE dd.Month = 11 and dd.WeekDay=1 and fsd.Stock_ID = 300796;</w:t>
+      </w:r>
+    </w:p>
+    <w:p>
+      <w:pPr>
+        <w:keepNext w:val="0"/>
+        <w:keepLines w:val="0"/>
+        <w:widowControl/>
+        <w:suppressLineNumbers w:val="0"/>
+        <w:jc w:val="left"/>
+        <w:rPr>
+          <w:rFonts w:ascii="宋体" w:hAnsi="宋体" w:eastAsia="宋体" w:cs="宋体"/>
+          <w:b w:val="0"/>
+          <w:bCs w:val="0"/>
+          <w:kern w:val="0"/>
+          <w:sz w:val="24"/>
+          <w:szCs w:val="24"/>
+          <w:lang w:val="en-US" w:eastAsia="zh-CN" w:bidi="ar"/>
+        </w:rPr>
+      </w:pPr>
+      <w:r>
+        <w:rPr>
+          <w:rFonts w:ascii="宋体" w:hAnsi="宋体" w:eastAsia="宋体" w:cs="宋体"/>
+          <w:b w:val="0"/>
+          <w:bCs w:val="0"/>
+          <w:kern w:val="0"/>
+          <w:sz w:val="24"/>
+          <w:szCs w:val="24"/>
+          <w:lang w:val="en-US" w:eastAsia="zh-CN" w:bidi="ar"/>
+        </w:rPr>
+        <w:drawing>
+          <wp:inline distT="0" distB="0" distL="114300" distR="114300">
+            <wp:extent cx="4914900" cy="1294130"/>
+            <wp:effectExtent l="0" t="0" r="12700" b="1270"/>
+            <wp:docPr id="14" name="图片 1" descr="IMG_256"/>
+            <wp:cNvGraphicFramePr>
+              <a:graphicFrameLocks xmlns:a="http://schemas.openxmlformats.org/drawingml/2006/main" noChangeAspect="1"/>
+            </wp:cNvGraphicFramePr>
+            <a:graphic xmlns:a="http://schemas.openxmlformats.org/drawingml/2006/main">
+              <a:graphicData uri="http://schemas.openxmlformats.org/drawingml/2006/picture">
+                <pic:pic xmlns:pic="http://schemas.openxmlformats.org/drawingml/2006/picture">
+                  <pic:nvPicPr>
+                    <pic:cNvPr id="14" name="图片 1" descr="IMG_256"/>
+                    <pic:cNvPicPr>
+                      <a:picLocks noChangeAspect="1"/>
+                    </pic:cNvPicPr>
+                  </pic:nvPicPr>
+                  <pic:blipFill>
+                    <a:blip r:embed="rId22"/>
+                    <a:stretch>
+                      <a:fillRect/>
+                    </a:stretch>
+                  </pic:blipFill>
+                  <pic:spPr>
+                    <a:xfrm>
+                      <a:off x="0" y="0"/>
+                      <a:ext cx="4914900" cy="1294130"/>
+                    </a:xfrm>
+                    <a:prstGeom prst="rect">
+                      <a:avLst/>
+                    </a:prstGeom>
+                    <a:noFill/>
+                    <a:ln w="9525">
+                      <a:noFill/>
+                    </a:ln>
+                  </pic:spPr>
+                </pic:pic>
+              </a:graphicData>
+            </a:graphic>
+          </wp:inline>
+        </w:drawing>
+      </w:r>
+    </w:p>
+    <w:p>
+      <w:pPr>
+        <w:keepNext w:val="0"/>
+        <w:keepLines w:val="0"/>
+        <w:widowControl/>
+        <w:suppressLineNumbers w:val="0"/>
+        <w:jc w:val="left"/>
+        <w:rPr>
+          <w:rFonts w:ascii="宋体" w:hAnsi="宋体" w:eastAsia="宋体" w:cs="宋体"/>
+          <w:b w:val="0"/>
+          <w:bCs w:val="0"/>
+          <w:kern w:val="0"/>
+          <w:sz w:val="24"/>
+          <w:szCs w:val="24"/>
+          <w:lang w:val="en-US" w:eastAsia="zh-CN" w:bidi="ar"/>
+        </w:rPr>
+      </w:pPr>
+    </w:p>
+    <w:p>
+      <w:pPr>
+        <w:pStyle w:val="5"/>
+        <w:keepNext w:val="0"/>
+        <w:keepLines w:val="0"/>
+        <w:widowControl/>
+        <w:suppressLineNumbers w:val="0"/>
+        <w:bidi w:val="0"/>
+        <w:spacing w:before="150" w:beforeAutospacing="0" w:after="0" w:afterAutospacing="0" w:line="22" w:lineRule="atLeast"/>
+        <w:jc w:val="left"/>
+        <w:rPr>
+          <w:rFonts w:hint="default" w:ascii="serif" w:hAnsi="serif" w:eastAsia="serif" w:cs="serif"/>
+          <w:i w:val="0"/>
+          <w:iCs w:val="0"/>
+          <w:color w:val="000000"/>
+          <w:sz w:val="22"/>
+          <w:szCs w:val="22"/>
+          <w:u w:val="none"/>
+          <w:vertAlign w:val="baseline"/>
+        </w:rPr>
+      </w:pPr>
+      <w:r>
+        <w:rPr>
+          <w:rFonts w:hint="default" w:ascii="serif" w:hAnsi="serif" w:eastAsia="serif" w:cs="serif"/>
+          <w:b/>
+          <w:bCs/>
+          <w:i w:val="0"/>
+          <w:iCs w:val="0"/>
+          <w:color w:val="000000"/>
+          <w:sz w:val="22"/>
+          <w:szCs w:val="22"/>
+          <w:u w:val="none"/>
+          <w:vertAlign w:val="baseline"/>
+        </w:rPr>
+        <w:t>version 2</w:t>
+      </w:r>
+      <w:r>
+        <w:rPr>
+          <w:rFonts w:hint="default" w:ascii="serif" w:hAnsi="serif" w:eastAsia="serif" w:cs="serif"/>
+          <w:i w:val="0"/>
+          <w:iCs w:val="0"/>
+          <w:color w:val="000000"/>
+          <w:sz w:val="22"/>
+          <w:szCs w:val="22"/>
+          <w:u w:val="none"/>
+          <w:vertAlign w:val="baseline"/>
+        </w:rPr>
+        <w:t xml:space="preserve"> SELECT dd.Month, dd.WeekDay, fsd.Stock_ID, fsd.Date_ID, fsd.Open,</w:t>
+      </w:r>
+    </w:p>
+    <w:p>
+      <w:pPr>
+        <w:pStyle w:val="5"/>
+        <w:keepNext w:val="0"/>
+        <w:keepLines w:val="0"/>
+        <w:widowControl/>
+        <w:suppressLineNumbers w:val="0"/>
+        <w:bidi w:val="0"/>
+        <w:spacing w:before="150" w:beforeAutospacing="0" w:after="0" w:afterAutospacing="0" w:line="22" w:lineRule="atLeast"/>
+        <w:jc w:val="left"/>
+        <w:rPr>
+          <w:rFonts w:hint="default" w:ascii="serif" w:hAnsi="serif" w:eastAsia="serif" w:cs="serif"/>
+          <w:i w:val="0"/>
+          <w:iCs w:val="0"/>
+          <w:color w:val="000000"/>
+          <w:sz w:val="22"/>
+          <w:szCs w:val="22"/>
+          <w:u w:val="none"/>
+          <w:vertAlign w:val="baseline"/>
+        </w:rPr>
+      </w:pPr>
+      <w:r>
+        <w:rPr>
+          <w:rFonts w:hint="default" w:ascii="serif" w:hAnsi="serif" w:eastAsia="serif" w:cs="serif"/>
+          <w:i w:val="0"/>
+          <w:iCs w:val="0"/>
+          <w:color w:val="000000"/>
+          <w:sz w:val="22"/>
+          <w:szCs w:val="22"/>
+          <w:u w:val="none"/>
+          <w:vertAlign w:val="baseline"/>
+        </w:rPr>
+        <w:t>fsd.High,fsd.Low, fsd.Volume, fsd.Turnover</w:t>
+      </w:r>
+    </w:p>
+    <w:p>
+      <w:pPr>
+        <w:pStyle w:val="5"/>
+        <w:keepNext w:val="0"/>
+        <w:keepLines w:val="0"/>
+        <w:widowControl/>
+        <w:suppressLineNumbers w:val="0"/>
+        <w:bidi w:val="0"/>
+        <w:spacing w:before="150" w:beforeAutospacing="0" w:after="0" w:afterAutospacing="0" w:line="22" w:lineRule="atLeast"/>
+        <w:jc w:val="left"/>
+        <w:rPr>
+          <w:rFonts w:hint="default" w:ascii="serif" w:hAnsi="serif" w:eastAsia="serif" w:cs="serif"/>
+          <w:i w:val="0"/>
+          <w:iCs w:val="0"/>
+          <w:color w:val="000000"/>
+          <w:sz w:val="22"/>
+          <w:szCs w:val="22"/>
+          <w:u w:val="none"/>
+          <w:vertAlign w:val="baseline"/>
+        </w:rPr>
+      </w:pPr>
+      <w:r>
+        <w:rPr>
+          <w:rFonts w:hint="default" w:ascii="serif" w:hAnsi="serif" w:eastAsia="serif" w:cs="serif"/>
+          <w:i w:val="0"/>
+          <w:iCs w:val="0"/>
+          <w:color w:val="000000"/>
+          <w:sz w:val="22"/>
+          <w:szCs w:val="22"/>
+          <w:u w:val="none"/>
+          <w:vertAlign w:val="baseline"/>
+        </w:rPr>
+        <w:t>FROM "Trading".Fact_Stock_Daily fsd </w:t>
+      </w:r>
+    </w:p>
+    <w:p>
+      <w:pPr>
+        <w:pStyle w:val="5"/>
+        <w:keepNext w:val="0"/>
+        <w:keepLines w:val="0"/>
+        <w:widowControl/>
+        <w:suppressLineNumbers w:val="0"/>
+        <w:bidi w:val="0"/>
+        <w:spacing w:before="150" w:beforeAutospacing="0" w:after="0" w:afterAutospacing="0" w:line="22" w:lineRule="atLeast"/>
+        <w:jc w:val="left"/>
+        <w:rPr>
+          <w:rFonts w:hint="default" w:ascii="serif" w:hAnsi="serif" w:eastAsia="serif" w:cs="serif"/>
+          <w:i w:val="0"/>
+          <w:iCs w:val="0"/>
+          <w:color w:val="000000"/>
+          <w:sz w:val="22"/>
+          <w:szCs w:val="22"/>
+          <w:u w:val="none"/>
+          <w:vertAlign w:val="baseline"/>
+        </w:rPr>
+      </w:pPr>
+      <w:r>
+        <w:rPr>
+          <w:rFonts w:hint="default" w:ascii="serif" w:hAnsi="serif" w:eastAsia="serif" w:cs="serif"/>
+          <w:i w:val="0"/>
+          <w:iCs w:val="0"/>
+          <w:color w:val="000000"/>
+          <w:sz w:val="22"/>
+          <w:szCs w:val="22"/>
+          <w:u w:val="none"/>
+          <w:vertAlign w:val="baseline"/>
+        </w:rPr>
+        <w:t>JOIN (SELECT Date_ID, Month, WeekDay FROM "Trading".Dim_Date </w:t>
+      </w:r>
+    </w:p>
+    <w:p>
+      <w:pPr>
+        <w:pStyle w:val="5"/>
+        <w:keepNext w:val="0"/>
+        <w:keepLines w:val="0"/>
+        <w:widowControl/>
+        <w:suppressLineNumbers w:val="0"/>
+        <w:bidi w:val="0"/>
+        <w:spacing w:before="150" w:beforeAutospacing="0" w:after="0" w:afterAutospacing="0" w:line="22" w:lineRule="atLeast"/>
+        <w:jc w:val="left"/>
+        <w:rPr>
+          <w:rFonts w:hint="default" w:ascii="serif" w:hAnsi="serif" w:eastAsia="serif" w:cs="serif"/>
+          <w:i w:val="0"/>
+          <w:iCs w:val="0"/>
+          <w:color w:val="000000"/>
+          <w:sz w:val="22"/>
+          <w:szCs w:val="22"/>
+          <w:u w:val="none"/>
+          <w:vertAlign w:val="baseline"/>
+        </w:rPr>
+      </w:pPr>
+      <w:r>
+        <w:rPr>
+          <w:rFonts w:hint="default" w:ascii="serif" w:hAnsi="serif" w:eastAsia="serif" w:cs="serif"/>
+          <w:i w:val="0"/>
+          <w:iCs w:val="0"/>
+          <w:color w:val="000000"/>
+          <w:sz w:val="22"/>
+          <w:szCs w:val="22"/>
+          <w:u w:val="none"/>
+          <w:vertAlign w:val="baseline"/>
+        </w:rPr>
+        <w:t>WHERE Month = 11 AND WeekDay = 1) dd ON fsd.Date_ID = dd.Date_ID</w:t>
+      </w:r>
+    </w:p>
+    <w:p>
+      <w:pPr>
+        <w:pStyle w:val="5"/>
+        <w:keepNext w:val="0"/>
+        <w:keepLines w:val="0"/>
+        <w:widowControl/>
+        <w:suppressLineNumbers w:val="0"/>
+        <w:bidi w:val="0"/>
+        <w:spacing w:before="150" w:beforeAutospacing="0" w:after="0" w:afterAutospacing="0" w:line="22" w:lineRule="atLeast"/>
+        <w:jc w:val="left"/>
+        <w:rPr>
+          <w:rFonts w:hint="default" w:ascii="serif" w:hAnsi="serif" w:eastAsia="serif" w:cs="serif"/>
+          <w:i w:val="0"/>
+          <w:iCs w:val="0"/>
+          <w:color w:val="000000"/>
+          <w:sz w:val="22"/>
+          <w:szCs w:val="22"/>
+          <w:u w:val="none"/>
+          <w:vertAlign w:val="baseline"/>
+        </w:rPr>
+      </w:pPr>
+      <w:r>
+        <w:rPr>
+          <w:rFonts w:hint="default" w:ascii="serif" w:hAnsi="serif" w:eastAsia="serif" w:cs="serif"/>
+          <w:i w:val="0"/>
+          <w:iCs w:val="0"/>
+          <w:color w:val="000000"/>
+          <w:sz w:val="22"/>
+          <w:szCs w:val="22"/>
+          <w:u w:val="none"/>
+          <w:vertAlign w:val="baseline"/>
+        </w:rPr>
+        <w:t>WHERE fsd.Stock_ID = 300796;</w:t>
+      </w:r>
+    </w:p>
+    <w:p>
+      <w:pPr>
+        <w:keepNext w:val="0"/>
+        <w:keepLines w:val="0"/>
+        <w:widowControl/>
+        <w:suppressLineNumbers w:val="0"/>
+        <w:jc w:val="left"/>
+      </w:pPr>
+      <w:r>
+        <w:rPr>
+          <w:rFonts w:ascii="宋体" w:hAnsi="宋体" w:eastAsia="宋体" w:cs="宋体"/>
+          <w:b w:val="0"/>
+          <w:bCs w:val="0"/>
+          <w:kern w:val="0"/>
+          <w:sz w:val="24"/>
+          <w:szCs w:val="24"/>
+          <w:lang w:val="en-US" w:eastAsia="zh-CN" w:bidi="ar"/>
+        </w:rPr>
+        <w:drawing>
+          <wp:inline distT="0" distB="0" distL="114300" distR="114300">
+            <wp:extent cx="5450840" cy="1413510"/>
+            <wp:effectExtent l="0" t="0" r="10160" b="8890"/>
+            <wp:docPr id="20" name="图片 2" descr="IMG_256"/>
+            <wp:cNvGraphicFramePr>
+              <a:graphicFrameLocks xmlns:a="http://schemas.openxmlformats.org/drawingml/2006/main" noChangeAspect="1"/>
+            </wp:cNvGraphicFramePr>
+            <a:graphic xmlns:a="http://schemas.openxmlformats.org/drawingml/2006/main">
+              <a:graphicData uri="http://schemas.openxmlformats.org/drawingml/2006/picture">
+                <pic:pic xmlns:pic="http://schemas.openxmlformats.org/drawingml/2006/picture">
+                  <pic:nvPicPr>
+                    <pic:cNvPr id="20" name="图片 2" descr="IMG_256"/>
+                    <pic:cNvPicPr>
+                      <a:picLocks noChangeAspect="1"/>
+                    </pic:cNvPicPr>
+                  </pic:nvPicPr>
+                  <pic:blipFill>
+                    <a:blip r:embed="rId23"/>
+                    <a:stretch>
+                      <a:fillRect/>
+                    </a:stretch>
+                  </pic:blipFill>
+                  <pic:spPr>
+                    <a:xfrm>
+                      <a:off x="0" y="0"/>
+                      <a:ext cx="5450840" cy="1413510"/>
+                    </a:xfrm>
+                    <a:prstGeom prst="rect">
+                      <a:avLst/>
+                    </a:prstGeom>
+                    <a:noFill/>
+                    <a:ln w="9525">
+                      <a:noFill/>
+                    </a:ln>
+                  </pic:spPr>
+                </pic:pic>
+              </a:graphicData>
+            </a:graphic>
+          </wp:inline>
+        </w:drawing>
+      </w:r>
+    </w:p>
+    <w:p>
+      <w:pPr>
+        <w:pStyle w:val="5"/>
+        <w:keepNext w:val="0"/>
+        <w:keepLines w:val="0"/>
+        <w:widowControl/>
+        <w:suppressLineNumbers w:val="0"/>
+        <w:bidi w:val="0"/>
+        <w:spacing w:before="150" w:beforeAutospacing="0" w:after="0" w:afterAutospacing="0" w:line="22" w:lineRule="atLeast"/>
+        <w:jc w:val="left"/>
+        <w:rPr>
+          <w:rFonts w:hint="default" w:ascii="serif" w:hAnsi="serif" w:eastAsia="serif" w:cs="serif"/>
+          <w:i w:val="0"/>
+          <w:iCs w:val="0"/>
+          <w:color w:val="000000"/>
+          <w:sz w:val="22"/>
+          <w:szCs w:val="22"/>
+          <w:u w:val="none"/>
+          <w:vertAlign w:val="baseline"/>
+        </w:rPr>
+      </w:pPr>
+      <w:r>
+        <w:rPr>
+          <w:rFonts w:hint="default" w:ascii="serif" w:hAnsi="serif" w:eastAsia="serif" w:cs="serif"/>
+          <w:b/>
+          <w:bCs/>
+          <w:i w:val="0"/>
+          <w:iCs w:val="0"/>
+          <w:color w:val="000000"/>
+          <w:sz w:val="22"/>
+          <w:szCs w:val="22"/>
+          <w:u w:val="none"/>
+          <w:vertAlign w:val="baseline"/>
+        </w:rPr>
+        <w:t>version 3</w:t>
+      </w:r>
+      <w:r>
+        <w:rPr>
+          <w:rFonts w:hint="default" w:ascii="serif" w:hAnsi="serif" w:eastAsia="serif" w:cs="serif"/>
+          <w:i w:val="0"/>
+          <w:iCs w:val="0"/>
+          <w:color w:val="000000"/>
+          <w:sz w:val="22"/>
+          <w:szCs w:val="22"/>
+          <w:u w:val="none"/>
+          <w:vertAlign w:val="baseline"/>
+        </w:rPr>
+        <w:t xml:space="preserve"> Add index on FK</w:t>
+      </w:r>
+    </w:p>
+    <w:p>
+      <w:pPr>
+        <w:pStyle w:val="5"/>
+        <w:keepNext w:val="0"/>
+        <w:keepLines w:val="0"/>
+        <w:widowControl/>
+        <w:suppressLineNumbers w:val="0"/>
+        <w:bidi w:val="0"/>
+        <w:spacing w:before="150" w:beforeAutospacing="0" w:after="0" w:afterAutospacing="0" w:line="22" w:lineRule="atLeast"/>
+        <w:jc w:val="left"/>
+        <w:rPr>
+          <w:rFonts w:hint="default" w:ascii="serif" w:hAnsi="serif" w:eastAsia="serif" w:cs="serif"/>
+          <w:i w:val="0"/>
+          <w:iCs w:val="0"/>
+          <w:color w:val="000000"/>
+          <w:sz w:val="22"/>
+          <w:szCs w:val="22"/>
+          <w:u w:val="none"/>
+          <w:vertAlign w:val="baseline"/>
+        </w:rPr>
+      </w:pPr>
+      <w:r>
+        <w:rPr>
+          <w:rFonts w:hint="default" w:ascii="serif" w:hAnsi="serif" w:eastAsia="serif" w:cs="serif"/>
+          <w:i w:val="0"/>
+          <w:iCs w:val="0"/>
+          <w:color w:val="000000"/>
+          <w:sz w:val="22"/>
+          <w:szCs w:val="22"/>
+          <w:u w:val="none"/>
+          <w:vertAlign w:val="baseline"/>
+        </w:rPr>
+        <w:t>CREATE INDEX idx_fsd_stock_id ON "Trading".Fact_Stock_Daily(Stock_ID);</w:t>
+      </w:r>
+    </w:p>
+    <w:p>
+      <w:pPr>
+        <w:pStyle w:val="5"/>
+        <w:keepNext w:val="0"/>
+        <w:keepLines w:val="0"/>
+        <w:widowControl/>
+        <w:suppressLineNumbers w:val="0"/>
+        <w:bidi w:val="0"/>
+        <w:spacing w:before="150" w:beforeAutospacing="0" w:after="0" w:afterAutospacing="0" w:line="22" w:lineRule="atLeast"/>
+        <w:jc w:val="left"/>
+        <w:rPr>
+          <w:rFonts w:ascii="宋体" w:hAnsi="宋体" w:eastAsia="宋体" w:cs="宋体"/>
+          <w:b w:val="0"/>
+          <w:bCs w:val="0"/>
+          <w:kern w:val="0"/>
+          <w:sz w:val="24"/>
+          <w:szCs w:val="24"/>
+          <w:lang w:val="en-US" w:eastAsia="zh-CN" w:bidi="ar"/>
+        </w:rPr>
+      </w:pPr>
+      <w:r>
+        <w:rPr>
+          <w:rFonts w:hint="default" w:ascii="serif" w:hAnsi="serif" w:eastAsia="serif" w:cs="serif"/>
+          <w:i w:val="0"/>
+          <w:iCs w:val="0"/>
+          <w:color w:val="000000"/>
+          <w:sz w:val="22"/>
+          <w:szCs w:val="22"/>
+          <w:u w:val="none"/>
+          <w:vertAlign w:val="baseline"/>
+        </w:rPr>
+        <w:t>CREATE INDEX idx_fsd_date_id ON "Trading".Fact_Stock_Daily(Date_ID);</w:t>
+      </w:r>
+      <w:r>
+        <w:rPr>
+          <w:rFonts w:ascii="宋体" w:hAnsi="宋体" w:eastAsia="宋体" w:cs="宋体"/>
+          <w:b w:val="0"/>
+          <w:bCs w:val="0"/>
+          <w:kern w:val="0"/>
+          <w:sz w:val="24"/>
+          <w:szCs w:val="24"/>
+          <w:lang w:val="en-US" w:eastAsia="zh-CN" w:bidi="ar"/>
+        </w:rPr>
+        <w:br w:type="textWrapping"/>
+      </w:r>
+      <w:r>
+        <w:rPr>
+          <w:rFonts w:ascii="宋体" w:hAnsi="宋体" w:eastAsia="宋体" w:cs="宋体"/>
+          <w:b w:val="0"/>
+          <w:bCs w:val="0"/>
+          <w:kern w:val="0"/>
+          <w:sz w:val="24"/>
+          <w:szCs w:val="24"/>
+          <w:lang w:val="en-US" w:eastAsia="zh-CN" w:bidi="ar"/>
+        </w:rPr>
+        <w:drawing>
+          <wp:inline distT="0" distB="0" distL="114300" distR="114300">
+            <wp:extent cx="5749290" cy="1598930"/>
+            <wp:effectExtent l="0" t="0" r="16510" b="1270"/>
+            <wp:docPr id="21" name="图片 3" descr="IMG_256"/>
+            <wp:cNvGraphicFramePr>
+              <a:graphicFrameLocks xmlns:a="http://schemas.openxmlformats.org/drawingml/2006/main" noChangeAspect="1"/>
+            </wp:cNvGraphicFramePr>
+            <a:graphic xmlns:a="http://schemas.openxmlformats.org/drawingml/2006/main">
+              <a:graphicData uri="http://schemas.openxmlformats.org/drawingml/2006/picture">
+                <pic:pic xmlns:pic="http://schemas.openxmlformats.org/drawingml/2006/picture">
+                  <pic:nvPicPr>
+                    <pic:cNvPr id="21" name="图片 3" descr="IMG_256"/>
+                    <pic:cNvPicPr>
+                      <a:picLocks noChangeAspect="1"/>
+                    </pic:cNvPicPr>
+                  </pic:nvPicPr>
+                  <pic:blipFill>
+                    <a:blip r:embed="rId24"/>
+                    <a:stretch>
+                      <a:fillRect/>
+                    </a:stretch>
+                  </pic:blipFill>
+                  <pic:spPr>
+                    <a:xfrm>
+                      <a:off x="0" y="0"/>
+                      <a:ext cx="5749290" cy="1598930"/>
+                    </a:xfrm>
+                    <a:prstGeom prst="rect">
+                      <a:avLst/>
+                    </a:prstGeom>
+                    <a:noFill/>
+                    <a:ln w="9525">
+                      <a:noFill/>
+                    </a:ln>
+                  </pic:spPr>
+                </pic:pic>
+              </a:graphicData>
+            </a:graphic>
+          </wp:inline>
+        </w:drawing>
+      </w:r>
+    </w:p>
+    <w:p>
+      <w:pPr>
+        <w:pStyle w:val="5"/>
+        <w:keepNext w:val="0"/>
+        <w:keepLines w:val="0"/>
+        <w:widowControl/>
+        <w:suppressLineNumbers w:val="0"/>
+        <w:bidi w:val="0"/>
+        <w:spacing w:before="150" w:beforeAutospacing="0" w:after="0" w:afterAutospacing="0" w:line="22" w:lineRule="atLeast"/>
+        <w:jc w:val="left"/>
+        <w:rPr>
+          <w:rFonts w:hint="default"/>
+          <w:b/>
+          <w:bCs/>
+          <w:lang w:val="en-US" w:eastAsia="zh-CN"/>
+        </w:rPr>
+      </w:pPr>
+      <w:r>
+        <w:rPr>
+          <w:rFonts w:hint="default"/>
+          <w:b/>
+          <w:bCs/>
+          <w:lang w:val="en-US" w:eastAsia="zh-CN"/>
+        </w:rPr>
+        <w:t xml:space="preserve">Performance tuning skills: </w:t>
+      </w:r>
+    </w:p>
+    <w:p>
+      <w:pPr>
+        <w:pStyle w:val="5"/>
+        <w:keepNext w:val="0"/>
+        <w:keepLines w:val="0"/>
+        <w:widowControl/>
+        <w:suppressLineNumbers w:val="0"/>
+        <w:bidi w:val="0"/>
+        <w:spacing w:before="150" w:beforeAutospacing="0" w:after="0" w:afterAutospacing="0" w:line="22" w:lineRule="atLeast"/>
+        <w:jc w:val="left"/>
+        <w:rPr>
+          <w:rFonts w:hint="default"/>
+          <w:b/>
+          <w:bCs/>
+          <w:lang w:val="en-US" w:eastAsia="zh-CN"/>
+        </w:rPr>
+      </w:pPr>
+      <w:r>
+        <w:rPr>
+          <w:rFonts w:hint="default"/>
+          <w:b/>
+          <w:bCs/>
+          <w:lang w:val="en-US" w:eastAsia="zh-CN"/>
+        </w:rPr>
+        <w:t>Use subquery and Add index on FKs</w:t>
+      </w:r>
       <w:bookmarkStart w:id="0" w:name="_GoBack"/>
       <w:bookmarkEnd w:id="0"/>
+    </w:p>
+    <w:p>
+      <w:pPr>
+        <w:pStyle w:val="4"/>
+        <w:bidi w:val="0"/>
+        <w:rPr>
+          <w:rFonts w:hint="default"/>
+          <w:lang w:val="en-US" w:eastAsia="zh-CN"/>
+        </w:rPr>
+      </w:pPr>
+      <w:r>
+        <w:rPr>
+          <w:rFonts w:hint="default"/>
+          <w:lang w:val="en-US" w:eastAsia="zh-CN"/>
+        </w:rPr>
+        <w:t>PostgreSQL Performance Tuning Example2</w:t>
+      </w:r>
+    </w:p>
+    <w:p>
+      <w:pPr>
+        <w:pStyle w:val="5"/>
+        <w:keepNext w:val="0"/>
+        <w:keepLines w:val="0"/>
+        <w:widowControl/>
+        <w:suppressLineNumbers w:val="0"/>
+        <w:bidi w:val="0"/>
+        <w:spacing w:before="150" w:beforeAutospacing="0" w:after="0" w:afterAutospacing="0" w:line="22" w:lineRule="atLeast"/>
+        <w:jc w:val="left"/>
+        <w:rPr>
+          <w:rFonts w:hint="default" w:ascii="serif" w:hAnsi="serif" w:eastAsia="serif" w:cs="serif"/>
+          <w:i w:val="0"/>
+          <w:iCs w:val="0"/>
+          <w:color w:val="000000"/>
+          <w:sz w:val="22"/>
+          <w:szCs w:val="22"/>
+          <w:u w:val="none"/>
+          <w:vertAlign w:val="baseline"/>
+        </w:rPr>
+      </w:pPr>
+      <w:r>
+        <w:rPr>
+          <w:rFonts w:hint="default" w:ascii="serif" w:hAnsi="serif" w:eastAsia="serif" w:cs="serif"/>
+          <w:i w:val="0"/>
+          <w:iCs w:val="0"/>
+          <w:color w:val="000000"/>
+          <w:sz w:val="22"/>
+          <w:szCs w:val="22"/>
+          <w:u w:val="none"/>
+          <w:vertAlign w:val="baseline"/>
+        </w:rPr>
+        <w:t>Query: In event, we first filter out the latest events from 2023-11-20 to 2023-11-24, and from these events, we check the stock price changes of the corresponding companies on the next day, and from the companies that have increased by more than 3%, we categorize the companies according to the time and the type of the event, and finally, we sort them according to the date, and the average growth of the stock price.</w:t>
+      </w:r>
+    </w:p>
+    <w:p>
+      <w:pPr>
+        <w:pStyle w:val="5"/>
+        <w:keepNext w:val="0"/>
+        <w:keepLines w:val="0"/>
+        <w:widowControl/>
+        <w:suppressLineNumbers w:val="0"/>
+        <w:bidi w:val="0"/>
+        <w:spacing w:before="150" w:beforeAutospacing="0" w:after="0" w:afterAutospacing="0" w:line="17" w:lineRule="atLeast"/>
+        <w:rPr>
+          <w:b/>
+          <w:bCs/>
+        </w:rPr>
+      </w:pPr>
+      <w:r>
+        <w:rPr>
+          <w:rFonts w:ascii="sans-serif" w:hAnsi="sans-serif" w:cs="sans-serif"/>
+          <w:b/>
+          <w:bCs/>
+          <w:i w:val="0"/>
+          <w:iCs w:val="0"/>
+          <w:color w:val="000000"/>
+          <w:sz w:val="23"/>
+          <w:szCs w:val="23"/>
+          <w:u w:val="none"/>
+          <w:vertAlign w:val="baseline"/>
+        </w:rPr>
+        <w:t>Version 1:</w:t>
+      </w:r>
+    </w:p>
+    <w:p>
+      <w:pPr>
+        <w:pStyle w:val="5"/>
+        <w:keepNext w:val="0"/>
+        <w:keepLines w:val="0"/>
+        <w:widowControl/>
+        <w:suppressLineNumbers w:val="0"/>
+        <w:bidi w:val="0"/>
+        <w:spacing w:before="150" w:beforeAutospacing="0" w:after="0" w:afterAutospacing="0" w:line="17" w:lineRule="atLeast"/>
+        <w:rPr>
+          <w:sz w:val="18"/>
+          <w:szCs w:val="18"/>
+        </w:rPr>
+      </w:pPr>
+      <w:r>
+        <w:rPr>
+          <w:rFonts w:hint="default" w:ascii="sans-serif" w:hAnsi="sans-serif" w:cs="sans-serif"/>
+          <w:i w:val="0"/>
+          <w:iCs w:val="0"/>
+          <w:color w:val="000000"/>
+          <w:sz w:val="18"/>
+          <w:szCs w:val="18"/>
+          <w:u w:val="none"/>
+          <w:vertAlign w:val="baseline"/>
+        </w:rPr>
+        <w:t>with event_stock as(</w:t>
+      </w:r>
+    </w:p>
+    <w:p>
+      <w:pPr>
+        <w:pStyle w:val="5"/>
+        <w:keepNext w:val="0"/>
+        <w:keepLines w:val="0"/>
+        <w:widowControl/>
+        <w:suppressLineNumbers w:val="0"/>
+        <w:bidi w:val="0"/>
+        <w:spacing w:before="150" w:beforeAutospacing="0" w:after="0" w:afterAutospacing="0" w:line="17" w:lineRule="atLeast"/>
+        <w:rPr>
+          <w:sz w:val="18"/>
+          <w:szCs w:val="18"/>
+        </w:rPr>
+      </w:pPr>
+      <w:r>
+        <w:rPr>
+          <w:rFonts w:hint="default" w:ascii="sans-serif" w:hAnsi="sans-serif" w:cs="sans-serif"/>
+          <w:i w:val="0"/>
+          <w:iCs w:val="0"/>
+          <w:color w:val="000000"/>
+          <w:sz w:val="18"/>
+          <w:szCs w:val="18"/>
+          <w:u w:val="none"/>
+          <w:vertAlign w:val="baseline"/>
+        </w:rPr>
+        <w:t>select distinct ds.stock_id, fce.Date_ID, de.Event_Type</w:t>
+      </w:r>
+    </w:p>
+    <w:p>
+      <w:pPr>
+        <w:pStyle w:val="5"/>
+        <w:keepNext w:val="0"/>
+        <w:keepLines w:val="0"/>
+        <w:widowControl/>
+        <w:suppressLineNumbers w:val="0"/>
+        <w:bidi w:val="0"/>
+        <w:spacing w:before="150" w:beforeAutospacing="0" w:after="0" w:afterAutospacing="0" w:line="17" w:lineRule="atLeast"/>
+        <w:rPr>
+          <w:sz w:val="18"/>
+          <w:szCs w:val="18"/>
+        </w:rPr>
+      </w:pPr>
+      <w:r>
+        <w:rPr>
+          <w:rFonts w:hint="default" w:ascii="sans-serif" w:hAnsi="sans-serif" w:cs="sans-serif"/>
+          <w:i w:val="0"/>
+          <w:iCs w:val="0"/>
+          <w:color w:val="000000"/>
+          <w:sz w:val="18"/>
+          <w:szCs w:val="18"/>
+          <w:u w:val="none"/>
+          <w:vertAlign w:val="baseline"/>
+        </w:rPr>
+        <w:t>from "Trading".Fact_Company_Event fce</w:t>
+      </w:r>
+    </w:p>
+    <w:p>
+      <w:pPr>
+        <w:pStyle w:val="5"/>
+        <w:keepNext w:val="0"/>
+        <w:keepLines w:val="0"/>
+        <w:widowControl/>
+        <w:suppressLineNumbers w:val="0"/>
+        <w:bidi w:val="0"/>
+        <w:spacing w:before="150" w:beforeAutospacing="0" w:after="0" w:afterAutospacing="0" w:line="17" w:lineRule="atLeast"/>
+        <w:rPr>
+          <w:sz w:val="18"/>
+          <w:szCs w:val="18"/>
+        </w:rPr>
+      </w:pPr>
+      <w:r>
+        <w:rPr>
+          <w:rFonts w:hint="default" w:ascii="sans-serif" w:hAnsi="sans-serif" w:cs="sans-serif"/>
+          <w:i w:val="0"/>
+          <w:iCs w:val="0"/>
+          <w:color w:val="000000"/>
+          <w:sz w:val="18"/>
+          <w:szCs w:val="18"/>
+          <w:u w:val="none"/>
+          <w:vertAlign w:val="baseline"/>
+        </w:rPr>
+        <w:t>join "Trading".dim_event de on fce.Event_Dim_ID = de.Event_Dim_ID</w:t>
+      </w:r>
+    </w:p>
+    <w:p>
+      <w:pPr>
+        <w:pStyle w:val="5"/>
+        <w:keepNext w:val="0"/>
+        <w:keepLines w:val="0"/>
+        <w:widowControl/>
+        <w:suppressLineNumbers w:val="0"/>
+        <w:bidi w:val="0"/>
+        <w:spacing w:before="150" w:beforeAutospacing="0" w:after="0" w:afterAutospacing="0" w:line="17" w:lineRule="atLeast"/>
+        <w:rPr>
+          <w:sz w:val="18"/>
+          <w:szCs w:val="18"/>
+        </w:rPr>
+      </w:pPr>
+      <w:r>
+        <w:rPr>
+          <w:rFonts w:hint="default" w:ascii="sans-serif" w:hAnsi="sans-serif" w:cs="sans-serif"/>
+          <w:i w:val="0"/>
+          <w:iCs w:val="0"/>
+          <w:color w:val="000000"/>
+          <w:sz w:val="18"/>
+          <w:szCs w:val="18"/>
+          <w:u w:val="none"/>
+          <w:vertAlign w:val="baseline"/>
+        </w:rPr>
+        <w:t>join "Trading".Dim_Stock ds on ds.Stock_ID = fce.Stock_ID</w:t>
+      </w:r>
+    </w:p>
+    <w:p>
+      <w:pPr>
+        <w:pStyle w:val="5"/>
+        <w:keepNext w:val="0"/>
+        <w:keepLines w:val="0"/>
+        <w:widowControl/>
+        <w:suppressLineNumbers w:val="0"/>
+        <w:bidi w:val="0"/>
+        <w:spacing w:before="150" w:beforeAutospacing="0" w:after="0" w:afterAutospacing="0" w:line="17" w:lineRule="atLeast"/>
+        <w:rPr>
+          <w:sz w:val="18"/>
+          <w:szCs w:val="18"/>
+        </w:rPr>
+      </w:pPr>
+      <w:r>
+        <w:rPr>
+          <w:rFonts w:hint="default" w:ascii="sans-serif" w:hAnsi="sans-serif" w:cs="sans-serif"/>
+          <w:i w:val="0"/>
+          <w:iCs w:val="0"/>
+          <w:color w:val="000000"/>
+          <w:sz w:val="18"/>
+          <w:szCs w:val="18"/>
+          <w:u w:val="none"/>
+          <w:vertAlign w:val="baseline"/>
+        </w:rPr>
+        <w:t>where de.Expire_Timestamp isnull </w:t>
+      </w:r>
+    </w:p>
+    <w:p>
+      <w:pPr>
+        <w:pStyle w:val="5"/>
+        <w:keepNext w:val="0"/>
+        <w:keepLines w:val="0"/>
+        <w:widowControl/>
+        <w:suppressLineNumbers w:val="0"/>
+        <w:bidi w:val="0"/>
+        <w:spacing w:before="150" w:beforeAutospacing="0" w:after="0" w:afterAutospacing="0" w:line="17" w:lineRule="atLeast"/>
+        <w:rPr>
+          <w:sz w:val="18"/>
+          <w:szCs w:val="18"/>
+        </w:rPr>
+      </w:pPr>
+      <w:r>
+        <w:rPr>
+          <w:rFonts w:hint="default" w:ascii="sans-serif" w:hAnsi="sans-serif" w:cs="sans-serif"/>
+          <w:i w:val="0"/>
+          <w:iCs w:val="0"/>
+          <w:color w:val="000000"/>
+          <w:sz w:val="18"/>
+          <w:szCs w:val="18"/>
+          <w:u w:val="none"/>
+          <w:vertAlign w:val="baseline"/>
+        </w:rPr>
+        <w:t>and fce.Date_ID between 20231120 and 20231124</w:t>
+      </w:r>
+    </w:p>
+    <w:p>
+      <w:pPr>
+        <w:pStyle w:val="5"/>
+        <w:keepNext w:val="0"/>
+        <w:keepLines w:val="0"/>
+        <w:widowControl/>
+        <w:suppressLineNumbers w:val="0"/>
+        <w:bidi w:val="0"/>
+        <w:spacing w:before="150" w:beforeAutospacing="0" w:after="0" w:afterAutospacing="0" w:line="17" w:lineRule="atLeast"/>
+        <w:rPr>
+          <w:sz w:val="18"/>
+          <w:szCs w:val="18"/>
+        </w:rPr>
+      </w:pPr>
+      <w:r>
+        <w:rPr>
+          <w:rFonts w:hint="default" w:ascii="sans-serif" w:hAnsi="sans-serif" w:cs="sans-serif"/>
+          <w:i w:val="0"/>
+          <w:iCs w:val="0"/>
+          <w:color w:val="000000"/>
+          <w:sz w:val="18"/>
+          <w:szCs w:val="18"/>
+          <w:u w:val="none"/>
+          <w:vertAlign w:val="baseline"/>
+        </w:rPr>
+        <w:t>order by fce.Date_ID)</w:t>
+      </w:r>
+    </w:p>
+    <w:p>
+      <w:pPr>
+        <w:pStyle w:val="5"/>
+        <w:keepNext w:val="0"/>
+        <w:keepLines w:val="0"/>
+        <w:widowControl/>
+        <w:suppressLineNumbers w:val="0"/>
+        <w:bidi w:val="0"/>
+        <w:spacing w:before="150" w:beforeAutospacing="0" w:after="0" w:afterAutospacing="0" w:line="17" w:lineRule="atLeast"/>
+        <w:rPr>
+          <w:sz w:val="18"/>
+          <w:szCs w:val="18"/>
+        </w:rPr>
+      </w:pPr>
+      <w:r>
+        <w:rPr>
+          <w:rFonts w:hint="default" w:ascii="sans-serif" w:hAnsi="sans-serif" w:cs="sans-serif"/>
+          <w:i w:val="0"/>
+          <w:iCs w:val="0"/>
+          <w:color w:val="000000"/>
+          <w:sz w:val="18"/>
+          <w:szCs w:val="18"/>
+          <w:u w:val="none"/>
+          <w:vertAlign w:val="baseline"/>
+        </w:rPr>
+        <w:t>select distinct tmp.event_type, tmp.date_id, tmp.avg_incre</w:t>
+      </w:r>
+    </w:p>
+    <w:p>
+      <w:pPr>
+        <w:pStyle w:val="5"/>
+        <w:keepNext w:val="0"/>
+        <w:keepLines w:val="0"/>
+        <w:widowControl/>
+        <w:suppressLineNumbers w:val="0"/>
+        <w:bidi w:val="0"/>
+        <w:spacing w:before="150" w:beforeAutospacing="0" w:after="0" w:afterAutospacing="0" w:line="17" w:lineRule="atLeast"/>
+        <w:rPr>
+          <w:sz w:val="18"/>
+          <w:szCs w:val="18"/>
+        </w:rPr>
+      </w:pPr>
+      <w:r>
+        <w:rPr>
+          <w:rFonts w:hint="default" w:ascii="sans-serif" w:hAnsi="sans-serif" w:cs="sans-serif"/>
+          <w:i w:val="0"/>
+          <w:iCs w:val="0"/>
+          <w:color w:val="000000"/>
+          <w:sz w:val="18"/>
+          <w:szCs w:val="18"/>
+          <w:u w:val="none"/>
+          <w:vertAlign w:val="baseline"/>
+        </w:rPr>
+        <w:t>from ( select </w:t>
+      </w:r>
+    </w:p>
+    <w:p>
+      <w:pPr>
+        <w:pStyle w:val="5"/>
+        <w:keepNext w:val="0"/>
+        <w:keepLines w:val="0"/>
+        <w:widowControl/>
+        <w:suppressLineNumbers w:val="0"/>
+        <w:bidi w:val="0"/>
+        <w:spacing w:before="150" w:beforeAutospacing="0" w:after="0" w:afterAutospacing="0" w:line="17" w:lineRule="atLeast"/>
+        <w:rPr>
+          <w:sz w:val="18"/>
+          <w:szCs w:val="18"/>
+        </w:rPr>
+      </w:pPr>
+      <w:r>
+        <w:rPr>
+          <w:rFonts w:hint="default" w:ascii="sans-serif" w:hAnsi="sans-serif" w:cs="sans-serif"/>
+          <w:i w:val="0"/>
+          <w:iCs w:val="0"/>
+          <w:color w:val="000000"/>
+          <w:sz w:val="18"/>
+          <w:szCs w:val="18"/>
+          <w:u w:val="none"/>
+          <w:vertAlign w:val="baseline"/>
+        </w:rPr>
+        <w:t>fsd.stock_id, fsd.date_id, es.event_type,fsd.percent_of_incre_decre,</w:t>
+      </w:r>
+    </w:p>
+    <w:p>
+      <w:pPr>
+        <w:pStyle w:val="5"/>
+        <w:keepNext w:val="0"/>
+        <w:keepLines w:val="0"/>
+        <w:widowControl/>
+        <w:suppressLineNumbers w:val="0"/>
+        <w:bidi w:val="0"/>
+        <w:spacing w:before="150" w:beforeAutospacing="0" w:after="0" w:afterAutospacing="0" w:line="17" w:lineRule="atLeast"/>
+        <w:rPr>
+          <w:sz w:val="18"/>
+          <w:szCs w:val="18"/>
+        </w:rPr>
+      </w:pPr>
+      <w:r>
+        <w:rPr>
+          <w:rFonts w:hint="default" w:ascii="sans-serif" w:hAnsi="sans-serif" w:cs="sans-serif"/>
+          <w:i w:val="0"/>
+          <w:iCs w:val="0"/>
+          <w:color w:val="000000"/>
+          <w:sz w:val="18"/>
+          <w:szCs w:val="18"/>
+          <w:u w:val="none"/>
+          <w:vertAlign w:val="baseline"/>
+        </w:rPr>
+        <w:t>AVG(fsd.percent_of_incre_decre) OVER(PARTITION BY es.event_type) avg_incre</w:t>
+      </w:r>
+    </w:p>
+    <w:p>
+      <w:pPr>
+        <w:pStyle w:val="5"/>
+        <w:keepNext w:val="0"/>
+        <w:keepLines w:val="0"/>
+        <w:widowControl/>
+        <w:suppressLineNumbers w:val="0"/>
+        <w:bidi w:val="0"/>
+        <w:spacing w:before="150" w:beforeAutospacing="0" w:after="0" w:afterAutospacing="0" w:line="17" w:lineRule="atLeast"/>
+        <w:ind w:left="720"/>
+        <w:rPr>
+          <w:sz w:val="18"/>
+          <w:szCs w:val="18"/>
+        </w:rPr>
+      </w:pPr>
+      <w:r>
+        <w:rPr>
+          <w:rFonts w:hint="default" w:ascii="sans-serif" w:hAnsi="sans-serif" w:cs="sans-serif"/>
+          <w:i w:val="0"/>
+          <w:iCs w:val="0"/>
+          <w:color w:val="000000"/>
+          <w:sz w:val="18"/>
+          <w:szCs w:val="18"/>
+          <w:u w:val="none"/>
+          <w:vertAlign w:val="baseline"/>
+        </w:rPr>
+        <w:t>from "Trading".Fact_Stock_Daily as fsd</w:t>
+      </w:r>
+    </w:p>
+    <w:p>
+      <w:pPr>
+        <w:pStyle w:val="5"/>
+        <w:keepNext w:val="0"/>
+        <w:keepLines w:val="0"/>
+        <w:widowControl/>
+        <w:suppressLineNumbers w:val="0"/>
+        <w:bidi w:val="0"/>
+        <w:spacing w:before="150" w:beforeAutospacing="0" w:after="0" w:afterAutospacing="0" w:line="17" w:lineRule="atLeast"/>
+        <w:ind w:left="0" w:firstLine="720"/>
+        <w:rPr>
+          <w:sz w:val="18"/>
+          <w:szCs w:val="18"/>
+        </w:rPr>
+      </w:pPr>
+      <w:r>
+        <w:rPr>
+          <w:rFonts w:hint="default" w:ascii="sans-serif" w:hAnsi="sans-serif" w:cs="sans-serif"/>
+          <w:i w:val="0"/>
+          <w:iCs w:val="0"/>
+          <w:color w:val="000000"/>
+          <w:sz w:val="18"/>
+          <w:szCs w:val="18"/>
+          <w:u w:val="none"/>
+          <w:vertAlign w:val="baseline"/>
+        </w:rPr>
+        <w:t>join event_stock es on  fsd.Stock_ID = es.stock_id and </w:t>
+      </w:r>
+    </w:p>
+    <w:p>
+      <w:pPr>
+        <w:pStyle w:val="5"/>
+        <w:keepNext w:val="0"/>
+        <w:keepLines w:val="0"/>
+        <w:widowControl/>
+        <w:suppressLineNumbers w:val="0"/>
+        <w:bidi w:val="0"/>
+        <w:spacing w:before="150" w:beforeAutospacing="0" w:after="0" w:afterAutospacing="0" w:line="17" w:lineRule="atLeast"/>
+        <w:ind w:left="0" w:firstLine="720"/>
+        <w:rPr>
+          <w:sz w:val="18"/>
+          <w:szCs w:val="18"/>
+        </w:rPr>
+      </w:pPr>
+      <w:r>
+        <w:rPr>
+          <w:rFonts w:hint="default" w:ascii="sans-serif" w:hAnsi="sans-serif" w:cs="sans-serif"/>
+          <w:i w:val="0"/>
+          <w:iCs w:val="0"/>
+          <w:color w:val="000000"/>
+          <w:sz w:val="18"/>
+          <w:szCs w:val="18"/>
+          <w:u w:val="none"/>
+          <w:vertAlign w:val="baseline"/>
+        </w:rPr>
+        <w:t>fsd.Date_ID = es.Date_ID + 1 and fsd.percent_of_incre_decre&gt;3.0</w:t>
+      </w:r>
+    </w:p>
+    <w:p>
+      <w:pPr>
+        <w:pStyle w:val="5"/>
+        <w:keepNext w:val="0"/>
+        <w:keepLines w:val="0"/>
+        <w:widowControl/>
+        <w:suppressLineNumbers w:val="0"/>
+        <w:bidi w:val="0"/>
+        <w:spacing w:before="150" w:beforeAutospacing="0" w:after="0" w:afterAutospacing="0" w:line="17" w:lineRule="atLeast"/>
+        <w:rPr>
+          <w:sz w:val="18"/>
+          <w:szCs w:val="18"/>
+        </w:rPr>
+      </w:pPr>
+      <w:r>
+        <w:rPr>
+          <w:rFonts w:hint="default" w:ascii="sans-serif" w:hAnsi="sans-serif" w:cs="sans-serif"/>
+          <w:i w:val="0"/>
+          <w:iCs w:val="0"/>
+          <w:color w:val="000000"/>
+          <w:sz w:val="18"/>
+          <w:szCs w:val="18"/>
+          <w:u w:val="none"/>
+          <w:vertAlign w:val="baseline"/>
+        </w:rPr>
+        <w:t>group by fsd.stock_id,fsd.date_id, es.event_type,fsd.percent_of_incre_decre</w:t>
+      </w:r>
+    </w:p>
+    <w:p>
+      <w:pPr>
+        <w:pStyle w:val="5"/>
+        <w:keepNext w:val="0"/>
+        <w:keepLines w:val="0"/>
+        <w:widowControl/>
+        <w:suppressLineNumbers w:val="0"/>
+        <w:bidi w:val="0"/>
+        <w:spacing w:before="150" w:beforeAutospacing="0" w:after="0" w:afterAutospacing="0" w:line="17" w:lineRule="atLeast"/>
+        <w:rPr>
+          <w:sz w:val="18"/>
+          <w:szCs w:val="18"/>
+        </w:rPr>
+      </w:pPr>
+      <w:r>
+        <w:rPr>
+          <w:rFonts w:hint="default" w:ascii="sans-serif" w:hAnsi="sans-serif" w:cs="sans-serif"/>
+          <w:i w:val="0"/>
+          <w:iCs w:val="0"/>
+          <w:color w:val="000000"/>
+          <w:sz w:val="18"/>
+          <w:szCs w:val="18"/>
+          <w:u w:val="none"/>
+          <w:vertAlign w:val="baseline"/>
+        </w:rPr>
+        <w:t>) AS tmp</w:t>
+      </w:r>
+    </w:p>
+    <w:p>
+      <w:pPr>
+        <w:pStyle w:val="5"/>
+        <w:keepNext w:val="0"/>
+        <w:keepLines w:val="0"/>
+        <w:widowControl/>
+        <w:suppressLineNumbers w:val="0"/>
+        <w:bidi w:val="0"/>
+        <w:spacing w:before="150" w:beforeAutospacing="0" w:after="0" w:afterAutospacing="0" w:line="17" w:lineRule="atLeast"/>
+        <w:rPr>
+          <w:sz w:val="18"/>
+          <w:szCs w:val="18"/>
+        </w:rPr>
+      </w:pPr>
+      <w:r>
+        <w:rPr>
+          <w:rFonts w:hint="default" w:ascii="sans-serif" w:hAnsi="sans-serif" w:cs="sans-serif"/>
+          <w:i w:val="0"/>
+          <w:iCs w:val="0"/>
+          <w:color w:val="000000"/>
+          <w:sz w:val="18"/>
+          <w:szCs w:val="18"/>
+          <w:u w:val="none"/>
+          <w:vertAlign w:val="baseline"/>
+        </w:rPr>
+        <w:t>group by date_id,event_type,tmp.avg_incre</w:t>
+      </w:r>
+    </w:p>
+    <w:p>
+      <w:pPr>
+        <w:pStyle w:val="5"/>
+        <w:keepNext w:val="0"/>
+        <w:keepLines w:val="0"/>
+        <w:widowControl/>
+        <w:suppressLineNumbers w:val="0"/>
+        <w:bidi w:val="0"/>
+        <w:spacing w:before="150" w:beforeAutospacing="0" w:after="0" w:afterAutospacing="0" w:line="17" w:lineRule="atLeast"/>
+        <w:rPr>
+          <w:rFonts w:hint="default" w:ascii="sans-serif" w:hAnsi="sans-serif" w:cs="sans-serif"/>
+          <w:i w:val="0"/>
+          <w:iCs w:val="0"/>
+          <w:color w:val="000000"/>
+          <w:sz w:val="18"/>
+          <w:szCs w:val="18"/>
+          <w:u w:val="none"/>
+          <w:vertAlign w:val="baseline"/>
+        </w:rPr>
+      </w:pPr>
+      <w:r>
+        <w:rPr>
+          <w:rFonts w:hint="default" w:ascii="sans-serif" w:hAnsi="sans-serif" w:cs="sans-serif"/>
+          <w:i w:val="0"/>
+          <w:iCs w:val="0"/>
+          <w:color w:val="000000"/>
+          <w:sz w:val="18"/>
+          <w:szCs w:val="18"/>
+          <w:u w:val="none"/>
+          <w:vertAlign w:val="baseline"/>
+        </w:rPr>
+        <w:t>order by tmp.date_id,tmp.avg_incre</w:t>
+      </w:r>
+    </w:p>
+    <w:p>
+      <w:pPr>
+        <w:keepNext w:val="0"/>
+        <w:keepLines w:val="0"/>
+        <w:widowControl/>
+        <w:suppressLineNumbers w:val="0"/>
+        <w:jc w:val="left"/>
+      </w:pPr>
+      <w:r>
+        <w:rPr>
+          <w:rFonts w:ascii="宋体" w:hAnsi="宋体" w:eastAsia="宋体" w:cs="宋体"/>
+          <w:b w:val="0"/>
+          <w:bCs w:val="0"/>
+          <w:kern w:val="0"/>
+          <w:sz w:val="24"/>
+          <w:szCs w:val="24"/>
+          <w:lang w:val="en-US" w:eastAsia="zh-CN" w:bidi="ar"/>
+        </w:rPr>
+        <w:drawing>
+          <wp:inline distT="0" distB="0" distL="114300" distR="114300">
+            <wp:extent cx="5067935" cy="1818640"/>
+            <wp:effectExtent l="0" t="0" r="12065" b="10160"/>
+            <wp:docPr id="22" name="图片 4" descr="IMG_256"/>
+            <wp:cNvGraphicFramePr>
+              <a:graphicFrameLocks xmlns:a="http://schemas.openxmlformats.org/drawingml/2006/main" noChangeAspect="1"/>
+            </wp:cNvGraphicFramePr>
+            <a:graphic xmlns:a="http://schemas.openxmlformats.org/drawingml/2006/main">
+              <a:graphicData uri="http://schemas.openxmlformats.org/drawingml/2006/picture">
+                <pic:pic xmlns:pic="http://schemas.openxmlformats.org/drawingml/2006/picture">
+                  <pic:nvPicPr>
+                    <pic:cNvPr id="22" name="图片 4" descr="IMG_256"/>
+                    <pic:cNvPicPr>
+                      <a:picLocks noChangeAspect="1"/>
+                    </pic:cNvPicPr>
+                  </pic:nvPicPr>
+                  <pic:blipFill>
+                    <a:blip r:embed="rId25"/>
+                    <a:stretch>
+                      <a:fillRect/>
+                    </a:stretch>
+                  </pic:blipFill>
+                  <pic:spPr>
+                    <a:xfrm>
+                      <a:off x="0" y="0"/>
+                      <a:ext cx="5067935" cy="1818640"/>
+                    </a:xfrm>
+                    <a:prstGeom prst="rect">
+                      <a:avLst/>
+                    </a:prstGeom>
+                    <a:noFill/>
+                    <a:ln w="9525">
+                      <a:noFill/>
+                    </a:ln>
+                  </pic:spPr>
+                </pic:pic>
+              </a:graphicData>
+            </a:graphic>
+          </wp:inline>
+        </w:drawing>
+      </w:r>
+    </w:p>
+    <w:p>
+      <w:pPr>
+        <w:pStyle w:val="5"/>
+        <w:keepNext w:val="0"/>
+        <w:keepLines w:val="0"/>
+        <w:widowControl/>
+        <w:suppressLineNumbers w:val="0"/>
+        <w:bidi w:val="0"/>
+        <w:spacing w:before="150" w:beforeAutospacing="0" w:after="0" w:afterAutospacing="0" w:line="17" w:lineRule="atLeast"/>
+        <w:jc w:val="left"/>
+        <w:rPr>
+          <w:rFonts w:hint="default" w:ascii="sans-serif" w:hAnsi="sans-serif" w:cs="sans-serif"/>
+          <w:b/>
+          <w:bCs/>
+          <w:i w:val="0"/>
+          <w:iCs w:val="0"/>
+          <w:color w:val="000000"/>
+          <w:sz w:val="23"/>
+          <w:szCs w:val="23"/>
+          <w:u w:val="none"/>
+          <w:vertAlign w:val="baseline"/>
+          <w:lang w:val="en-US"/>
+        </w:rPr>
+      </w:pPr>
+      <w:r>
+        <w:rPr>
+          <w:rFonts w:hint="default" w:ascii="sans-serif" w:hAnsi="sans-serif" w:cs="sans-serif"/>
+          <w:b/>
+          <w:bCs/>
+          <w:i w:val="0"/>
+          <w:iCs w:val="0"/>
+          <w:color w:val="000000"/>
+          <w:sz w:val="23"/>
+          <w:szCs w:val="23"/>
+          <w:u w:val="none"/>
+          <w:vertAlign w:val="baseline"/>
+          <w:lang w:val="en-US"/>
+        </w:rPr>
+        <w:t>Version2</w:t>
+      </w:r>
+    </w:p>
+    <w:p>
+      <w:pPr>
+        <w:pStyle w:val="5"/>
+        <w:keepNext w:val="0"/>
+        <w:keepLines w:val="0"/>
+        <w:widowControl/>
+        <w:suppressLineNumbers w:val="0"/>
+        <w:bidi w:val="0"/>
+        <w:spacing w:before="150" w:beforeAutospacing="0" w:after="0" w:afterAutospacing="0" w:line="17" w:lineRule="atLeast"/>
+        <w:jc w:val="left"/>
+        <w:rPr>
+          <w:rFonts w:hint="default" w:ascii="sans-serif" w:hAnsi="sans-serif" w:cs="sans-serif"/>
+          <w:i w:val="0"/>
+          <w:iCs w:val="0"/>
+          <w:color w:val="000000"/>
+          <w:sz w:val="18"/>
+          <w:szCs w:val="18"/>
+          <w:u w:val="none"/>
+          <w:vertAlign w:val="baseline"/>
+        </w:rPr>
+      </w:pPr>
+      <w:r>
+        <w:rPr>
+          <w:rFonts w:hint="default" w:ascii="sans-serif" w:hAnsi="sans-serif" w:cs="sans-serif"/>
+          <w:i w:val="0"/>
+          <w:iCs w:val="0"/>
+          <w:color w:val="000000"/>
+          <w:sz w:val="18"/>
+          <w:szCs w:val="18"/>
+          <w:u w:val="none"/>
+          <w:vertAlign w:val="baseline"/>
+        </w:rPr>
+        <w:t>CREATE INDEX IF NOT EXISTS idx_fsm_stock_id ON "Trading".Fact_Stock_Minute(Stock_ID);</w:t>
+      </w:r>
+    </w:p>
+    <w:p>
+      <w:pPr>
+        <w:pStyle w:val="5"/>
+        <w:keepNext w:val="0"/>
+        <w:keepLines w:val="0"/>
+        <w:widowControl/>
+        <w:suppressLineNumbers w:val="0"/>
+        <w:bidi w:val="0"/>
+        <w:spacing w:before="150" w:beforeAutospacing="0" w:after="0" w:afterAutospacing="0" w:line="17" w:lineRule="atLeast"/>
+        <w:jc w:val="left"/>
+        <w:rPr>
+          <w:rFonts w:hint="default" w:ascii="sans-serif" w:hAnsi="sans-serif" w:cs="sans-serif"/>
+          <w:i w:val="0"/>
+          <w:iCs w:val="0"/>
+          <w:color w:val="000000"/>
+          <w:sz w:val="18"/>
+          <w:szCs w:val="18"/>
+          <w:u w:val="none"/>
+          <w:vertAlign w:val="baseline"/>
+        </w:rPr>
+      </w:pPr>
+      <w:r>
+        <w:rPr>
+          <w:rFonts w:hint="default" w:ascii="sans-serif" w:hAnsi="sans-serif" w:cs="sans-serif"/>
+          <w:i w:val="0"/>
+          <w:iCs w:val="0"/>
+          <w:color w:val="000000"/>
+          <w:sz w:val="18"/>
+          <w:szCs w:val="18"/>
+          <w:u w:val="none"/>
+          <w:vertAlign w:val="baseline"/>
+        </w:rPr>
+        <w:t>CREATE INDEX IF NOT EXISTS idx_fsm_minute_id ON "Trading".Fact_Stock_Minute(Minute_ID);</w:t>
+      </w:r>
+    </w:p>
+    <w:p>
+      <w:pPr>
+        <w:pStyle w:val="5"/>
+        <w:keepNext w:val="0"/>
+        <w:keepLines w:val="0"/>
+        <w:widowControl/>
+        <w:suppressLineNumbers w:val="0"/>
+        <w:bidi w:val="0"/>
+        <w:spacing w:before="150" w:beforeAutospacing="0" w:after="0" w:afterAutospacing="0" w:line="17" w:lineRule="atLeast"/>
+        <w:jc w:val="left"/>
+        <w:rPr>
+          <w:rFonts w:hint="default" w:ascii="sans-serif" w:hAnsi="sans-serif" w:cs="sans-serif"/>
+          <w:i w:val="0"/>
+          <w:iCs w:val="0"/>
+          <w:color w:val="000000"/>
+          <w:sz w:val="18"/>
+          <w:szCs w:val="18"/>
+          <w:u w:val="none"/>
+          <w:vertAlign w:val="baseline"/>
+        </w:rPr>
+      </w:pPr>
+      <w:r>
+        <w:rPr>
+          <w:rFonts w:hint="default" w:ascii="sans-serif" w:hAnsi="sans-serif" w:cs="sans-serif"/>
+          <w:i w:val="0"/>
+          <w:iCs w:val="0"/>
+          <w:color w:val="000000"/>
+          <w:sz w:val="18"/>
+          <w:szCs w:val="18"/>
+          <w:u w:val="none"/>
+          <w:vertAlign w:val="baseline"/>
+        </w:rPr>
+        <w:t>CREATE INDEX IF NOT EXISTS idx_fce_stock_id ON "Trading".Fact_Company_Event(Stock_ID);</w:t>
+      </w:r>
+    </w:p>
+    <w:p>
+      <w:pPr>
+        <w:pStyle w:val="5"/>
+        <w:keepNext w:val="0"/>
+        <w:keepLines w:val="0"/>
+        <w:widowControl/>
+        <w:suppressLineNumbers w:val="0"/>
+        <w:bidi w:val="0"/>
+        <w:spacing w:before="150" w:beforeAutospacing="0" w:after="0" w:afterAutospacing="0" w:line="17" w:lineRule="atLeast"/>
+        <w:jc w:val="left"/>
+        <w:rPr>
+          <w:rFonts w:hint="default" w:ascii="sans-serif" w:hAnsi="sans-serif" w:cs="sans-serif"/>
+          <w:i w:val="0"/>
+          <w:iCs w:val="0"/>
+          <w:color w:val="000000"/>
+          <w:sz w:val="18"/>
+          <w:szCs w:val="18"/>
+          <w:u w:val="none"/>
+          <w:vertAlign w:val="baseline"/>
+        </w:rPr>
+      </w:pPr>
+      <w:r>
+        <w:rPr>
+          <w:rFonts w:hint="default" w:ascii="sans-serif" w:hAnsi="sans-serif" w:cs="sans-serif"/>
+          <w:i w:val="0"/>
+          <w:iCs w:val="0"/>
+          <w:color w:val="000000"/>
+          <w:sz w:val="18"/>
+          <w:szCs w:val="18"/>
+          <w:u w:val="none"/>
+          <w:vertAlign w:val="baseline"/>
+        </w:rPr>
+        <w:t>CREATE INDEX IF NOT EXISTS idx_fce_date_id ON "Trading".Fact_Company_Event(Date_ID);</w:t>
+      </w:r>
+    </w:p>
+    <w:p>
+      <w:pPr>
+        <w:pStyle w:val="5"/>
+        <w:keepNext w:val="0"/>
+        <w:keepLines w:val="0"/>
+        <w:widowControl/>
+        <w:suppressLineNumbers w:val="0"/>
+        <w:bidi w:val="0"/>
+        <w:spacing w:before="150" w:beforeAutospacing="0" w:after="0" w:afterAutospacing="0" w:line="17" w:lineRule="atLeast"/>
+        <w:jc w:val="left"/>
+        <w:rPr>
+          <w:rFonts w:hint="default" w:ascii="sans-serif" w:hAnsi="sans-serif" w:cs="sans-serif"/>
+          <w:i w:val="0"/>
+          <w:iCs w:val="0"/>
+          <w:color w:val="000000"/>
+          <w:sz w:val="18"/>
+          <w:szCs w:val="18"/>
+          <w:u w:val="none"/>
+          <w:vertAlign w:val="baseline"/>
+        </w:rPr>
+      </w:pPr>
+      <w:r>
+        <w:rPr>
+          <w:rFonts w:hint="default" w:ascii="sans-serif" w:hAnsi="sans-serif" w:cs="sans-serif"/>
+          <w:i w:val="0"/>
+          <w:iCs w:val="0"/>
+          <w:color w:val="000000"/>
+          <w:sz w:val="18"/>
+          <w:szCs w:val="18"/>
+          <w:u w:val="none"/>
+          <w:vertAlign w:val="baseline"/>
+        </w:rPr>
+        <w:t>WITH event_stock AS (</w:t>
+      </w:r>
+    </w:p>
+    <w:p>
+      <w:pPr>
+        <w:pStyle w:val="5"/>
+        <w:keepNext w:val="0"/>
+        <w:keepLines w:val="0"/>
+        <w:widowControl/>
+        <w:suppressLineNumbers w:val="0"/>
+        <w:bidi w:val="0"/>
+        <w:spacing w:before="150" w:beforeAutospacing="0" w:after="0" w:afterAutospacing="0" w:line="17" w:lineRule="atLeast"/>
+        <w:jc w:val="left"/>
+        <w:rPr>
+          <w:rFonts w:hint="default" w:ascii="sans-serif" w:hAnsi="sans-serif" w:cs="sans-serif"/>
+          <w:i w:val="0"/>
+          <w:iCs w:val="0"/>
+          <w:color w:val="000000"/>
+          <w:sz w:val="18"/>
+          <w:szCs w:val="18"/>
+          <w:u w:val="none"/>
+          <w:vertAlign w:val="baseline"/>
+        </w:rPr>
+      </w:pPr>
+      <w:r>
+        <w:rPr>
+          <w:rFonts w:hint="default" w:ascii="sans-serif" w:hAnsi="sans-serif" w:cs="sans-serif"/>
+          <w:i w:val="0"/>
+          <w:iCs w:val="0"/>
+          <w:color w:val="000000"/>
+          <w:sz w:val="18"/>
+          <w:szCs w:val="18"/>
+          <w:u w:val="none"/>
+          <w:vertAlign w:val="baseline"/>
+        </w:rPr>
+        <w:t xml:space="preserve">  SELECT distinct ds.stock_id, fce.Date_ID, de.Event_Type</w:t>
+      </w:r>
+    </w:p>
+    <w:p>
+      <w:pPr>
+        <w:pStyle w:val="5"/>
+        <w:keepNext w:val="0"/>
+        <w:keepLines w:val="0"/>
+        <w:widowControl/>
+        <w:suppressLineNumbers w:val="0"/>
+        <w:bidi w:val="0"/>
+        <w:spacing w:before="150" w:beforeAutospacing="0" w:after="0" w:afterAutospacing="0" w:line="17" w:lineRule="atLeast"/>
+        <w:jc w:val="left"/>
+        <w:rPr>
+          <w:rFonts w:hint="default" w:ascii="sans-serif" w:hAnsi="sans-serif" w:cs="sans-serif"/>
+          <w:i w:val="0"/>
+          <w:iCs w:val="0"/>
+          <w:color w:val="000000"/>
+          <w:sz w:val="18"/>
+          <w:szCs w:val="18"/>
+          <w:u w:val="none"/>
+          <w:vertAlign w:val="baseline"/>
+        </w:rPr>
+      </w:pPr>
+      <w:r>
+        <w:rPr>
+          <w:rFonts w:hint="default" w:ascii="sans-serif" w:hAnsi="sans-serif" w:cs="sans-serif"/>
+          <w:i w:val="0"/>
+          <w:iCs w:val="0"/>
+          <w:color w:val="000000"/>
+          <w:sz w:val="18"/>
+          <w:szCs w:val="18"/>
+          <w:u w:val="none"/>
+          <w:vertAlign w:val="baseline"/>
+        </w:rPr>
+        <w:t xml:space="preserve">  FROM "Trading".Fact_Company_Event fce</w:t>
+      </w:r>
+    </w:p>
+    <w:p>
+      <w:pPr>
+        <w:pStyle w:val="5"/>
+        <w:keepNext w:val="0"/>
+        <w:keepLines w:val="0"/>
+        <w:widowControl/>
+        <w:suppressLineNumbers w:val="0"/>
+        <w:bidi w:val="0"/>
+        <w:spacing w:before="150" w:beforeAutospacing="0" w:after="0" w:afterAutospacing="0" w:line="17" w:lineRule="atLeast"/>
+        <w:jc w:val="left"/>
+        <w:rPr>
+          <w:rFonts w:hint="default" w:ascii="sans-serif" w:hAnsi="sans-serif" w:cs="sans-serif"/>
+          <w:i w:val="0"/>
+          <w:iCs w:val="0"/>
+          <w:color w:val="000000"/>
+          <w:sz w:val="18"/>
+          <w:szCs w:val="18"/>
+          <w:u w:val="none"/>
+          <w:vertAlign w:val="baseline"/>
+        </w:rPr>
+      </w:pPr>
+      <w:r>
+        <w:rPr>
+          <w:rFonts w:hint="default" w:ascii="sans-serif" w:hAnsi="sans-serif" w:cs="sans-serif"/>
+          <w:i w:val="0"/>
+          <w:iCs w:val="0"/>
+          <w:color w:val="000000"/>
+          <w:sz w:val="18"/>
+          <w:szCs w:val="18"/>
+          <w:u w:val="none"/>
+          <w:vertAlign w:val="baseline"/>
+        </w:rPr>
+        <w:t xml:space="preserve">  JOIN "Trading".dim_event de ON fce.Event_Dim_ID = de.Event_Dim_ID</w:t>
+      </w:r>
+    </w:p>
+    <w:p>
+      <w:pPr>
+        <w:pStyle w:val="5"/>
+        <w:keepNext w:val="0"/>
+        <w:keepLines w:val="0"/>
+        <w:widowControl/>
+        <w:suppressLineNumbers w:val="0"/>
+        <w:bidi w:val="0"/>
+        <w:spacing w:before="150" w:beforeAutospacing="0" w:after="0" w:afterAutospacing="0" w:line="17" w:lineRule="atLeast"/>
+        <w:jc w:val="left"/>
+        <w:rPr>
+          <w:rFonts w:hint="default" w:ascii="sans-serif" w:hAnsi="sans-serif" w:cs="sans-serif"/>
+          <w:i w:val="0"/>
+          <w:iCs w:val="0"/>
+          <w:color w:val="000000"/>
+          <w:sz w:val="18"/>
+          <w:szCs w:val="18"/>
+          <w:u w:val="none"/>
+          <w:vertAlign w:val="baseline"/>
+        </w:rPr>
+      </w:pPr>
+      <w:r>
+        <w:rPr>
+          <w:rFonts w:hint="default" w:ascii="sans-serif" w:hAnsi="sans-serif" w:cs="sans-serif"/>
+          <w:i w:val="0"/>
+          <w:iCs w:val="0"/>
+          <w:color w:val="000000"/>
+          <w:sz w:val="18"/>
+          <w:szCs w:val="18"/>
+          <w:u w:val="none"/>
+          <w:vertAlign w:val="baseline"/>
+        </w:rPr>
+        <w:t xml:space="preserve">  JOIN "Trading".Dim_Stock ds ON ds.Stock_ID = fce.Stock_ID</w:t>
+      </w:r>
+    </w:p>
+    <w:p>
+      <w:pPr>
+        <w:pStyle w:val="5"/>
+        <w:keepNext w:val="0"/>
+        <w:keepLines w:val="0"/>
+        <w:widowControl/>
+        <w:suppressLineNumbers w:val="0"/>
+        <w:bidi w:val="0"/>
+        <w:spacing w:before="150" w:beforeAutospacing="0" w:after="0" w:afterAutospacing="0" w:line="17" w:lineRule="atLeast"/>
+        <w:jc w:val="left"/>
+        <w:rPr>
+          <w:rFonts w:hint="default" w:ascii="sans-serif" w:hAnsi="sans-serif" w:cs="sans-serif"/>
+          <w:i w:val="0"/>
+          <w:iCs w:val="0"/>
+          <w:color w:val="000000"/>
+          <w:sz w:val="18"/>
+          <w:szCs w:val="18"/>
+          <w:u w:val="none"/>
+          <w:vertAlign w:val="baseline"/>
+        </w:rPr>
+      </w:pPr>
+      <w:r>
+        <w:rPr>
+          <w:rFonts w:hint="default" w:ascii="sans-serif" w:hAnsi="sans-serif" w:cs="sans-serif"/>
+          <w:i w:val="0"/>
+          <w:iCs w:val="0"/>
+          <w:color w:val="000000"/>
+          <w:sz w:val="18"/>
+          <w:szCs w:val="18"/>
+          <w:u w:val="none"/>
+          <w:vertAlign w:val="baseline"/>
+        </w:rPr>
+        <w:t xml:space="preserve">  WHERE de.Expire_Timestamp isnull </w:t>
+      </w:r>
+    </w:p>
+    <w:p>
+      <w:pPr>
+        <w:pStyle w:val="5"/>
+        <w:keepNext w:val="0"/>
+        <w:keepLines w:val="0"/>
+        <w:widowControl/>
+        <w:suppressLineNumbers w:val="0"/>
+        <w:bidi w:val="0"/>
+        <w:spacing w:before="150" w:beforeAutospacing="0" w:after="0" w:afterAutospacing="0" w:line="17" w:lineRule="atLeast"/>
+        <w:jc w:val="left"/>
+        <w:rPr>
+          <w:rFonts w:hint="default" w:ascii="sans-serif" w:hAnsi="sans-serif" w:cs="sans-serif"/>
+          <w:i w:val="0"/>
+          <w:iCs w:val="0"/>
+          <w:color w:val="000000"/>
+          <w:sz w:val="18"/>
+          <w:szCs w:val="18"/>
+          <w:u w:val="none"/>
+          <w:vertAlign w:val="baseline"/>
+        </w:rPr>
+      </w:pPr>
+      <w:r>
+        <w:rPr>
+          <w:rFonts w:hint="default" w:ascii="sans-serif" w:hAnsi="sans-serif" w:cs="sans-serif"/>
+          <w:i w:val="0"/>
+          <w:iCs w:val="0"/>
+          <w:color w:val="000000"/>
+          <w:sz w:val="18"/>
+          <w:szCs w:val="18"/>
+          <w:u w:val="none"/>
+          <w:vertAlign w:val="baseline"/>
+        </w:rPr>
+        <w:t xml:space="preserve">  AND fce.Date_ID between 20231120 and 20231124</w:t>
+      </w:r>
+    </w:p>
+    <w:p>
+      <w:pPr>
+        <w:pStyle w:val="5"/>
+        <w:keepNext w:val="0"/>
+        <w:keepLines w:val="0"/>
+        <w:widowControl/>
+        <w:suppressLineNumbers w:val="0"/>
+        <w:bidi w:val="0"/>
+        <w:spacing w:before="150" w:beforeAutospacing="0" w:after="0" w:afterAutospacing="0" w:line="17" w:lineRule="atLeast"/>
+        <w:jc w:val="left"/>
+        <w:rPr>
+          <w:rFonts w:hint="default" w:ascii="sans-serif" w:hAnsi="sans-serif" w:cs="sans-serif"/>
+          <w:i w:val="0"/>
+          <w:iCs w:val="0"/>
+          <w:color w:val="000000"/>
+          <w:sz w:val="18"/>
+          <w:szCs w:val="18"/>
+          <w:u w:val="none"/>
+          <w:vertAlign w:val="baseline"/>
+        </w:rPr>
+      </w:pPr>
+      <w:r>
+        <w:rPr>
+          <w:rFonts w:hint="default" w:ascii="sans-serif" w:hAnsi="sans-serif" w:cs="sans-serif"/>
+          <w:i w:val="0"/>
+          <w:iCs w:val="0"/>
+          <w:color w:val="000000"/>
+          <w:sz w:val="18"/>
+          <w:szCs w:val="18"/>
+          <w:u w:val="none"/>
+          <w:vertAlign w:val="baseline"/>
+        </w:rPr>
+        <w:t>),</w:t>
+      </w:r>
+    </w:p>
+    <w:p>
+      <w:pPr>
+        <w:pStyle w:val="5"/>
+        <w:keepNext w:val="0"/>
+        <w:keepLines w:val="0"/>
+        <w:widowControl/>
+        <w:suppressLineNumbers w:val="0"/>
+        <w:bidi w:val="0"/>
+        <w:spacing w:before="150" w:beforeAutospacing="0" w:after="0" w:afterAutospacing="0" w:line="17" w:lineRule="atLeast"/>
+        <w:jc w:val="left"/>
+        <w:rPr>
+          <w:rFonts w:hint="default" w:ascii="sans-serif" w:hAnsi="sans-serif" w:cs="sans-serif"/>
+          <w:i w:val="0"/>
+          <w:iCs w:val="0"/>
+          <w:color w:val="000000"/>
+          <w:sz w:val="18"/>
+          <w:szCs w:val="18"/>
+          <w:u w:val="none"/>
+          <w:vertAlign w:val="baseline"/>
+        </w:rPr>
+      </w:pPr>
+      <w:r>
+        <w:rPr>
+          <w:rFonts w:hint="default" w:ascii="sans-serif" w:hAnsi="sans-serif" w:cs="sans-serif"/>
+          <w:i w:val="0"/>
+          <w:iCs w:val="0"/>
+          <w:color w:val="000000"/>
+          <w:sz w:val="18"/>
+          <w:szCs w:val="18"/>
+          <w:u w:val="none"/>
+          <w:vertAlign w:val="baseline"/>
+        </w:rPr>
+        <w:t>tmp AS (</w:t>
+      </w:r>
+    </w:p>
+    <w:p>
+      <w:pPr>
+        <w:pStyle w:val="5"/>
+        <w:keepNext w:val="0"/>
+        <w:keepLines w:val="0"/>
+        <w:widowControl/>
+        <w:suppressLineNumbers w:val="0"/>
+        <w:bidi w:val="0"/>
+        <w:spacing w:before="150" w:beforeAutospacing="0" w:after="0" w:afterAutospacing="0" w:line="17" w:lineRule="atLeast"/>
+        <w:jc w:val="left"/>
+        <w:rPr>
+          <w:rFonts w:hint="default" w:ascii="sans-serif" w:hAnsi="sans-serif" w:cs="sans-serif"/>
+          <w:i w:val="0"/>
+          <w:iCs w:val="0"/>
+          <w:color w:val="000000"/>
+          <w:sz w:val="18"/>
+          <w:szCs w:val="18"/>
+          <w:u w:val="none"/>
+          <w:vertAlign w:val="baseline"/>
+        </w:rPr>
+      </w:pPr>
+      <w:r>
+        <w:rPr>
+          <w:rFonts w:hint="default" w:ascii="sans-serif" w:hAnsi="sans-serif" w:cs="sans-serif"/>
+          <w:i w:val="0"/>
+          <w:iCs w:val="0"/>
+          <w:color w:val="000000"/>
+          <w:sz w:val="18"/>
+          <w:szCs w:val="18"/>
+          <w:u w:val="none"/>
+          <w:vertAlign w:val="baseline"/>
+        </w:rPr>
+        <w:t xml:space="preserve">  SELECT </w:t>
+      </w:r>
+    </w:p>
+    <w:p>
+      <w:pPr>
+        <w:pStyle w:val="5"/>
+        <w:keepNext w:val="0"/>
+        <w:keepLines w:val="0"/>
+        <w:widowControl/>
+        <w:suppressLineNumbers w:val="0"/>
+        <w:bidi w:val="0"/>
+        <w:spacing w:before="150" w:beforeAutospacing="0" w:after="0" w:afterAutospacing="0" w:line="17" w:lineRule="atLeast"/>
+        <w:jc w:val="left"/>
+        <w:rPr>
+          <w:rFonts w:hint="default" w:ascii="sans-serif" w:hAnsi="sans-serif" w:cs="sans-serif"/>
+          <w:i w:val="0"/>
+          <w:iCs w:val="0"/>
+          <w:color w:val="000000"/>
+          <w:sz w:val="18"/>
+          <w:szCs w:val="18"/>
+          <w:u w:val="none"/>
+          <w:vertAlign w:val="baseline"/>
+        </w:rPr>
+      </w:pPr>
+      <w:r>
+        <w:rPr>
+          <w:rFonts w:hint="default" w:ascii="sans-serif" w:hAnsi="sans-serif" w:cs="sans-serif"/>
+          <w:i w:val="0"/>
+          <w:iCs w:val="0"/>
+          <w:color w:val="000000"/>
+          <w:sz w:val="18"/>
+          <w:szCs w:val="18"/>
+          <w:u w:val="none"/>
+          <w:vertAlign w:val="baseline"/>
+        </w:rPr>
+        <w:t xml:space="preserve">    fsd.stock_id, fsd.date_id, es.event_type,</w:t>
+      </w:r>
+    </w:p>
+    <w:p>
+      <w:pPr>
+        <w:pStyle w:val="5"/>
+        <w:keepNext w:val="0"/>
+        <w:keepLines w:val="0"/>
+        <w:widowControl/>
+        <w:suppressLineNumbers w:val="0"/>
+        <w:bidi w:val="0"/>
+        <w:spacing w:before="150" w:beforeAutospacing="0" w:after="0" w:afterAutospacing="0" w:line="17" w:lineRule="atLeast"/>
+        <w:jc w:val="left"/>
+        <w:rPr>
+          <w:rFonts w:hint="default" w:ascii="sans-serif" w:hAnsi="sans-serif" w:cs="sans-serif"/>
+          <w:i w:val="0"/>
+          <w:iCs w:val="0"/>
+          <w:color w:val="000000"/>
+          <w:sz w:val="18"/>
+          <w:szCs w:val="18"/>
+          <w:u w:val="none"/>
+          <w:vertAlign w:val="baseline"/>
+        </w:rPr>
+      </w:pPr>
+      <w:r>
+        <w:rPr>
+          <w:rFonts w:hint="default" w:ascii="sans-serif" w:hAnsi="sans-serif" w:cs="sans-serif"/>
+          <w:i w:val="0"/>
+          <w:iCs w:val="0"/>
+          <w:color w:val="000000"/>
+          <w:sz w:val="18"/>
+          <w:szCs w:val="18"/>
+          <w:u w:val="none"/>
+          <w:vertAlign w:val="baseline"/>
+        </w:rPr>
+        <w:t xml:space="preserve">    AVG(fsd.percent_of_incre_decre) OVER(PARTITION BY es.event_type) avg_incre</w:t>
+      </w:r>
+    </w:p>
+    <w:p>
+      <w:pPr>
+        <w:pStyle w:val="5"/>
+        <w:keepNext w:val="0"/>
+        <w:keepLines w:val="0"/>
+        <w:widowControl/>
+        <w:suppressLineNumbers w:val="0"/>
+        <w:bidi w:val="0"/>
+        <w:spacing w:before="150" w:beforeAutospacing="0" w:after="0" w:afterAutospacing="0" w:line="17" w:lineRule="atLeast"/>
+        <w:jc w:val="left"/>
+        <w:rPr>
+          <w:rFonts w:hint="default" w:ascii="sans-serif" w:hAnsi="sans-serif" w:cs="sans-serif"/>
+          <w:i w:val="0"/>
+          <w:iCs w:val="0"/>
+          <w:color w:val="000000"/>
+          <w:sz w:val="18"/>
+          <w:szCs w:val="18"/>
+          <w:u w:val="none"/>
+          <w:vertAlign w:val="baseline"/>
+        </w:rPr>
+      </w:pPr>
+      <w:r>
+        <w:rPr>
+          <w:rFonts w:hint="default" w:ascii="sans-serif" w:hAnsi="sans-serif" w:cs="sans-serif"/>
+          <w:i w:val="0"/>
+          <w:iCs w:val="0"/>
+          <w:color w:val="000000"/>
+          <w:sz w:val="18"/>
+          <w:szCs w:val="18"/>
+          <w:u w:val="none"/>
+          <w:vertAlign w:val="baseline"/>
+        </w:rPr>
+        <w:t xml:space="preserve">  FROM "Trading".Fact_Stock_Daily as fsd</w:t>
+      </w:r>
+    </w:p>
+    <w:p>
+      <w:pPr>
+        <w:pStyle w:val="5"/>
+        <w:keepNext w:val="0"/>
+        <w:keepLines w:val="0"/>
+        <w:widowControl/>
+        <w:suppressLineNumbers w:val="0"/>
+        <w:bidi w:val="0"/>
+        <w:spacing w:before="150" w:beforeAutospacing="0" w:after="0" w:afterAutospacing="0" w:line="17" w:lineRule="atLeast"/>
+        <w:jc w:val="left"/>
+        <w:rPr>
+          <w:rFonts w:hint="default" w:ascii="sans-serif" w:hAnsi="sans-serif" w:cs="sans-serif"/>
+          <w:i w:val="0"/>
+          <w:iCs w:val="0"/>
+          <w:color w:val="000000"/>
+          <w:sz w:val="18"/>
+          <w:szCs w:val="18"/>
+          <w:u w:val="none"/>
+          <w:vertAlign w:val="baseline"/>
+        </w:rPr>
+      </w:pPr>
+      <w:r>
+        <w:rPr>
+          <w:rFonts w:hint="default" w:ascii="sans-serif" w:hAnsi="sans-serif" w:cs="sans-serif"/>
+          <w:i w:val="0"/>
+          <w:iCs w:val="0"/>
+          <w:color w:val="000000"/>
+          <w:sz w:val="18"/>
+          <w:szCs w:val="18"/>
+          <w:u w:val="none"/>
+          <w:vertAlign w:val="baseline"/>
+        </w:rPr>
+        <w:t xml:space="preserve">  JOIN event_stock es ON </w:t>
+      </w:r>
+    </w:p>
+    <w:p>
+      <w:pPr>
+        <w:pStyle w:val="5"/>
+        <w:keepNext w:val="0"/>
+        <w:keepLines w:val="0"/>
+        <w:widowControl/>
+        <w:suppressLineNumbers w:val="0"/>
+        <w:bidi w:val="0"/>
+        <w:spacing w:before="150" w:beforeAutospacing="0" w:after="0" w:afterAutospacing="0" w:line="17" w:lineRule="atLeast"/>
+        <w:jc w:val="left"/>
+        <w:rPr>
+          <w:rFonts w:hint="default" w:ascii="sans-serif" w:hAnsi="sans-serif" w:cs="sans-serif"/>
+          <w:i w:val="0"/>
+          <w:iCs w:val="0"/>
+          <w:color w:val="000000"/>
+          <w:sz w:val="18"/>
+          <w:szCs w:val="18"/>
+          <w:u w:val="none"/>
+          <w:vertAlign w:val="baseline"/>
+        </w:rPr>
+      </w:pPr>
+      <w:r>
+        <w:rPr>
+          <w:rFonts w:hint="default" w:ascii="sans-serif" w:hAnsi="sans-serif" w:cs="sans-serif"/>
+          <w:i w:val="0"/>
+          <w:iCs w:val="0"/>
+          <w:color w:val="000000"/>
+          <w:sz w:val="18"/>
+          <w:szCs w:val="18"/>
+          <w:u w:val="none"/>
+          <w:vertAlign w:val="baseline"/>
+        </w:rPr>
+        <w:t xml:space="preserve">    fsd.Stock_ID = es.stock_id and </w:t>
+      </w:r>
+    </w:p>
+    <w:p>
+      <w:pPr>
+        <w:pStyle w:val="5"/>
+        <w:keepNext w:val="0"/>
+        <w:keepLines w:val="0"/>
+        <w:widowControl/>
+        <w:suppressLineNumbers w:val="0"/>
+        <w:bidi w:val="0"/>
+        <w:spacing w:before="150" w:beforeAutospacing="0" w:after="0" w:afterAutospacing="0" w:line="17" w:lineRule="atLeast"/>
+        <w:jc w:val="left"/>
+        <w:rPr>
+          <w:rFonts w:hint="default" w:ascii="sans-serif" w:hAnsi="sans-serif" w:cs="sans-serif"/>
+          <w:i w:val="0"/>
+          <w:iCs w:val="0"/>
+          <w:color w:val="000000"/>
+          <w:sz w:val="18"/>
+          <w:szCs w:val="18"/>
+          <w:u w:val="none"/>
+          <w:vertAlign w:val="baseline"/>
+        </w:rPr>
+      </w:pPr>
+      <w:r>
+        <w:rPr>
+          <w:rFonts w:hint="default" w:ascii="sans-serif" w:hAnsi="sans-serif" w:cs="sans-serif"/>
+          <w:i w:val="0"/>
+          <w:iCs w:val="0"/>
+          <w:color w:val="000000"/>
+          <w:sz w:val="18"/>
+          <w:szCs w:val="18"/>
+          <w:u w:val="none"/>
+          <w:vertAlign w:val="baseline"/>
+        </w:rPr>
+        <w:t xml:space="preserve">    fsd.Date_ID = es.Date_ID + 1 and</w:t>
+      </w:r>
+    </w:p>
+    <w:p>
+      <w:pPr>
+        <w:pStyle w:val="5"/>
+        <w:keepNext w:val="0"/>
+        <w:keepLines w:val="0"/>
+        <w:widowControl/>
+        <w:suppressLineNumbers w:val="0"/>
+        <w:bidi w:val="0"/>
+        <w:spacing w:before="150" w:beforeAutospacing="0" w:after="0" w:afterAutospacing="0" w:line="17" w:lineRule="atLeast"/>
+        <w:jc w:val="left"/>
+        <w:rPr>
+          <w:rFonts w:hint="default" w:ascii="sans-serif" w:hAnsi="sans-serif" w:cs="sans-serif"/>
+          <w:i w:val="0"/>
+          <w:iCs w:val="0"/>
+          <w:color w:val="000000"/>
+          <w:sz w:val="18"/>
+          <w:szCs w:val="18"/>
+          <w:u w:val="none"/>
+          <w:vertAlign w:val="baseline"/>
+        </w:rPr>
+      </w:pPr>
+      <w:r>
+        <w:rPr>
+          <w:rFonts w:hint="default" w:ascii="sans-serif" w:hAnsi="sans-serif" w:cs="sans-serif"/>
+          <w:i w:val="0"/>
+          <w:iCs w:val="0"/>
+          <w:color w:val="000000"/>
+          <w:sz w:val="18"/>
+          <w:szCs w:val="18"/>
+          <w:u w:val="none"/>
+          <w:vertAlign w:val="baseline"/>
+        </w:rPr>
+        <w:t xml:space="preserve">    fsd.percent_of_incre_decre&gt;3.0</w:t>
+      </w:r>
+    </w:p>
+    <w:p>
+      <w:pPr>
+        <w:pStyle w:val="5"/>
+        <w:keepNext w:val="0"/>
+        <w:keepLines w:val="0"/>
+        <w:widowControl/>
+        <w:suppressLineNumbers w:val="0"/>
+        <w:bidi w:val="0"/>
+        <w:spacing w:before="150" w:beforeAutospacing="0" w:after="0" w:afterAutospacing="0" w:line="17" w:lineRule="atLeast"/>
+        <w:jc w:val="left"/>
+        <w:rPr>
+          <w:rFonts w:hint="default" w:ascii="sans-serif" w:hAnsi="sans-serif" w:cs="sans-serif"/>
+          <w:i w:val="0"/>
+          <w:iCs w:val="0"/>
+          <w:color w:val="000000"/>
+          <w:sz w:val="18"/>
+          <w:szCs w:val="18"/>
+          <w:u w:val="none"/>
+          <w:vertAlign w:val="baseline"/>
+        </w:rPr>
+      </w:pPr>
+      <w:r>
+        <w:rPr>
+          <w:rFonts w:hint="default" w:ascii="sans-serif" w:hAnsi="sans-serif" w:cs="sans-serif"/>
+          <w:i w:val="0"/>
+          <w:iCs w:val="0"/>
+          <w:color w:val="000000"/>
+          <w:sz w:val="18"/>
+          <w:szCs w:val="18"/>
+          <w:u w:val="none"/>
+          <w:vertAlign w:val="baseline"/>
+        </w:rPr>
+        <w:t xml:space="preserve">  GROUP BY fsd.stock_id,fsd.date_id, es.event_type,fsd.percent_of_incre_decre</w:t>
+      </w:r>
+    </w:p>
+    <w:p>
+      <w:pPr>
+        <w:pStyle w:val="5"/>
+        <w:keepNext w:val="0"/>
+        <w:keepLines w:val="0"/>
+        <w:widowControl/>
+        <w:suppressLineNumbers w:val="0"/>
+        <w:bidi w:val="0"/>
+        <w:spacing w:before="150" w:beforeAutospacing="0" w:after="0" w:afterAutospacing="0" w:line="17" w:lineRule="atLeast"/>
+        <w:jc w:val="left"/>
+        <w:rPr>
+          <w:rFonts w:hint="default" w:ascii="sans-serif" w:hAnsi="sans-serif" w:cs="sans-serif"/>
+          <w:i w:val="0"/>
+          <w:iCs w:val="0"/>
+          <w:color w:val="000000"/>
+          <w:sz w:val="18"/>
+          <w:szCs w:val="18"/>
+          <w:u w:val="none"/>
+          <w:vertAlign w:val="baseline"/>
+        </w:rPr>
+      </w:pPr>
+      <w:r>
+        <w:rPr>
+          <w:rFonts w:hint="default" w:ascii="sans-serif" w:hAnsi="sans-serif" w:cs="sans-serif"/>
+          <w:i w:val="0"/>
+          <w:iCs w:val="0"/>
+          <w:color w:val="000000"/>
+          <w:sz w:val="18"/>
+          <w:szCs w:val="18"/>
+          <w:u w:val="none"/>
+          <w:vertAlign w:val="baseline"/>
+        </w:rPr>
+        <w:t>)</w:t>
+      </w:r>
+    </w:p>
+    <w:p>
+      <w:pPr>
+        <w:pStyle w:val="5"/>
+        <w:keepNext w:val="0"/>
+        <w:keepLines w:val="0"/>
+        <w:widowControl/>
+        <w:suppressLineNumbers w:val="0"/>
+        <w:bidi w:val="0"/>
+        <w:spacing w:before="150" w:beforeAutospacing="0" w:after="0" w:afterAutospacing="0" w:line="17" w:lineRule="atLeast"/>
+        <w:jc w:val="left"/>
+        <w:rPr>
+          <w:rFonts w:hint="default" w:ascii="sans-serif" w:hAnsi="sans-serif" w:cs="sans-serif"/>
+          <w:i w:val="0"/>
+          <w:iCs w:val="0"/>
+          <w:color w:val="000000"/>
+          <w:sz w:val="18"/>
+          <w:szCs w:val="18"/>
+          <w:u w:val="none"/>
+          <w:vertAlign w:val="baseline"/>
+        </w:rPr>
+      </w:pPr>
+      <w:r>
+        <w:rPr>
+          <w:rFonts w:hint="default" w:ascii="sans-serif" w:hAnsi="sans-serif" w:cs="sans-serif"/>
+          <w:i w:val="0"/>
+          <w:iCs w:val="0"/>
+          <w:color w:val="000000"/>
+          <w:sz w:val="18"/>
+          <w:szCs w:val="18"/>
+          <w:u w:val="none"/>
+          <w:vertAlign w:val="baseline"/>
+        </w:rPr>
+        <w:t>SELECT distinct</w:t>
+      </w:r>
+    </w:p>
+    <w:p>
+      <w:pPr>
+        <w:pStyle w:val="5"/>
+        <w:keepNext w:val="0"/>
+        <w:keepLines w:val="0"/>
+        <w:widowControl/>
+        <w:suppressLineNumbers w:val="0"/>
+        <w:bidi w:val="0"/>
+        <w:spacing w:before="150" w:beforeAutospacing="0" w:after="0" w:afterAutospacing="0" w:line="17" w:lineRule="atLeast"/>
+        <w:jc w:val="left"/>
+        <w:rPr>
+          <w:rFonts w:hint="default" w:ascii="sans-serif" w:hAnsi="sans-serif" w:cs="sans-serif"/>
+          <w:i w:val="0"/>
+          <w:iCs w:val="0"/>
+          <w:color w:val="000000"/>
+          <w:sz w:val="18"/>
+          <w:szCs w:val="18"/>
+          <w:u w:val="none"/>
+          <w:vertAlign w:val="baseline"/>
+        </w:rPr>
+      </w:pPr>
+      <w:r>
+        <w:rPr>
+          <w:rFonts w:hint="default" w:ascii="sans-serif" w:hAnsi="sans-serif" w:cs="sans-serif"/>
+          <w:i w:val="0"/>
+          <w:iCs w:val="0"/>
+          <w:color w:val="000000"/>
+          <w:sz w:val="18"/>
+          <w:szCs w:val="18"/>
+          <w:u w:val="none"/>
+          <w:vertAlign w:val="baseline"/>
+        </w:rPr>
+        <w:t>tmp.event_type,</w:t>
+      </w:r>
+    </w:p>
+    <w:p>
+      <w:pPr>
+        <w:pStyle w:val="5"/>
+        <w:keepNext w:val="0"/>
+        <w:keepLines w:val="0"/>
+        <w:widowControl/>
+        <w:suppressLineNumbers w:val="0"/>
+        <w:bidi w:val="0"/>
+        <w:spacing w:before="150" w:beforeAutospacing="0" w:after="0" w:afterAutospacing="0" w:line="17" w:lineRule="atLeast"/>
+        <w:jc w:val="left"/>
+        <w:rPr>
+          <w:rFonts w:hint="default" w:ascii="sans-serif" w:hAnsi="sans-serif" w:cs="sans-serif"/>
+          <w:i w:val="0"/>
+          <w:iCs w:val="0"/>
+          <w:color w:val="000000"/>
+          <w:sz w:val="18"/>
+          <w:szCs w:val="18"/>
+          <w:u w:val="none"/>
+          <w:vertAlign w:val="baseline"/>
+        </w:rPr>
+      </w:pPr>
+      <w:r>
+        <w:rPr>
+          <w:rFonts w:hint="default" w:ascii="sans-serif" w:hAnsi="sans-serif" w:cs="sans-serif"/>
+          <w:i w:val="0"/>
+          <w:iCs w:val="0"/>
+          <w:color w:val="000000"/>
+          <w:sz w:val="18"/>
+          <w:szCs w:val="18"/>
+          <w:u w:val="none"/>
+          <w:vertAlign w:val="baseline"/>
+        </w:rPr>
+        <w:t>tmp.date_id,</w:t>
+      </w:r>
+    </w:p>
+    <w:p>
+      <w:pPr>
+        <w:pStyle w:val="5"/>
+        <w:keepNext w:val="0"/>
+        <w:keepLines w:val="0"/>
+        <w:widowControl/>
+        <w:suppressLineNumbers w:val="0"/>
+        <w:bidi w:val="0"/>
+        <w:spacing w:before="150" w:beforeAutospacing="0" w:after="0" w:afterAutospacing="0" w:line="17" w:lineRule="atLeast"/>
+        <w:jc w:val="left"/>
+        <w:rPr>
+          <w:rFonts w:hint="default" w:ascii="sans-serif" w:hAnsi="sans-serif" w:cs="sans-serif"/>
+          <w:i w:val="0"/>
+          <w:iCs w:val="0"/>
+          <w:color w:val="000000"/>
+          <w:sz w:val="18"/>
+          <w:szCs w:val="18"/>
+          <w:u w:val="none"/>
+          <w:vertAlign w:val="baseline"/>
+        </w:rPr>
+      </w:pPr>
+      <w:r>
+        <w:rPr>
+          <w:rFonts w:hint="default" w:ascii="sans-serif" w:hAnsi="sans-serif" w:cs="sans-serif"/>
+          <w:i w:val="0"/>
+          <w:iCs w:val="0"/>
+          <w:color w:val="000000"/>
+          <w:sz w:val="18"/>
+          <w:szCs w:val="18"/>
+          <w:u w:val="none"/>
+          <w:vertAlign w:val="baseline"/>
+        </w:rPr>
+        <w:t>tmp.avg_incre</w:t>
+      </w:r>
+    </w:p>
+    <w:p>
+      <w:pPr>
+        <w:pStyle w:val="5"/>
+        <w:keepNext w:val="0"/>
+        <w:keepLines w:val="0"/>
+        <w:widowControl/>
+        <w:suppressLineNumbers w:val="0"/>
+        <w:bidi w:val="0"/>
+        <w:spacing w:before="150" w:beforeAutospacing="0" w:after="0" w:afterAutospacing="0" w:line="17" w:lineRule="atLeast"/>
+        <w:jc w:val="left"/>
+        <w:rPr>
+          <w:rFonts w:hint="default" w:ascii="sans-serif" w:hAnsi="sans-serif" w:cs="sans-serif"/>
+          <w:i w:val="0"/>
+          <w:iCs w:val="0"/>
+          <w:color w:val="000000"/>
+          <w:sz w:val="18"/>
+          <w:szCs w:val="18"/>
+          <w:u w:val="none"/>
+          <w:vertAlign w:val="baseline"/>
+        </w:rPr>
+      </w:pPr>
+      <w:r>
+        <w:rPr>
+          <w:rFonts w:hint="default" w:ascii="sans-serif" w:hAnsi="sans-serif" w:cs="sans-serif"/>
+          <w:i w:val="0"/>
+          <w:iCs w:val="0"/>
+          <w:color w:val="000000"/>
+          <w:sz w:val="18"/>
+          <w:szCs w:val="18"/>
+          <w:u w:val="none"/>
+          <w:vertAlign w:val="baseline"/>
+        </w:rPr>
+        <w:t>FROM tmp</w:t>
+      </w:r>
+    </w:p>
+    <w:p>
+      <w:pPr>
+        <w:pStyle w:val="5"/>
+        <w:keepNext w:val="0"/>
+        <w:keepLines w:val="0"/>
+        <w:widowControl/>
+        <w:suppressLineNumbers w:val="0"/>
+        <w:bidi w:val="0"/>
+        <w:spacing w:before="150" w:beforeAutospacing="0" w:after="0" w:afterAutospacing="0" w:line="17" w:lineRule="atLeast"/>
+        <w:jc w:val="left"/>
+        <w:rPr>
+          <w:rFonts w:hint="default" w:ascii="sans-serif" w:hAnsi="sans-serif" w:cs="sans-serif"/>
+          <w:i w:val="0"/>
+          <w:iCs w:val="0"/>
+          <w:color w:val="000000"/>
+          <w:sz w:val="18"/>
+          <w:szCs w:val="18"/>
+          <w:u w:val="none"/>
+          <w:vertAlign w:val="baseline"/>
+        </w:rPr>
+      </w:pPr>
+      <w:r>
+        <w:rPr>
+          <w:rFonts w:hint="default" w:ascii="sans-serif" w:hAnsi="sans-serif" w:cs="sans-serif"/>
+          <w:i w:val="0"/>
+          <w:iCs w:val="0"/>
+          <w:color w:val="000000"/>
+          <w:sz w:val="18"/>
+          <w:szCs w:val="18"/>
+          <w:u w:val="none"/>
+          <w:vertAlign w:val="baseline"/>
+        </w:rPr>
+        <w:t>GROUP BY date_id,event_type,tmp.avg_incre</w:t>
+      </w:r>
+    </w:p>
+    <w:p>
+      <w:pPr>
+        <w:pStyle w:val="5"/>
+        <w:keepNext w:val="0"/>
+        <w:keepLines w:val="0"/>
+        <w:widowControl/>
+        <w:suppressLineNumbers w:val="0"/>
+        <w:bidi w:val="0"/>
+        <w:spacing w:before="150" w:beforeAutospacing="0" w:after="0" w:afterAutospacing="0" w:line="17" w:lineRule="atLeast"/>
+        <w:jc w:val="left"/>
+        <w:rPr>
+          <w:rFonts w:hint="default" w:ascii="sans-serif" w:hAnsi="sans-serif" w:cs="sans-serif"/>
+          <w:i w:val="0"/>
+          <w:iCs w:val="0"/>
+          <w:color w:val="000000"/>
+          <w:sz w:val="18"/>
+          <w:szCs w:val="18"/>
+          <w:u w:val="none"/>
+          <w:vertAlign w:val="baseline"/>
+        </w:rPr>
+      </w:pPr>
+      <w:r>
+        <w:rPr>
+          <w:rFonts w:hint="default" w:ascii="sans-serif" w:hAnsi="sans-serif" w:cs="sans-serif"/>
+          <w:i w:val="0"/>
+          <w:iCs w:val="0"/>
+          <w:color w:val="000000"/>
+          <w:sz w:val="18"/>
+          <w:szCs w:val="18"/>
+          <w:u w:val="none"/>
+          <w:vertAlign w:val="baseline"/>
+        </w:rPr>
+        <w:t>ORDER BY tmp.date_id,tmp.avg_incre</w:t>
+      </w:r>
+    </w:p>
+    <w:p>
+      <w:pPr>
+        <w:keepNext w:val="0"/>
+        <w:keepLines w:val="0"/>
+        <w:widowControl/>
+        <w:suppressLineNumbers w:val="0"/>
+        <w:jc w:val="left"/>
+        <w:rPr>
+          <w:rFonts w:hint="default" w:ascii="sans-serif" w:hAnsi="sans-serif" w:cs="sans-serif"/>
+          <w:i w:val="0"/>
+          <w:iCs w:val="0"/>
+          <w:color w:val="000000"/>
+          <w:sz w:val="18"/>
+          <w:szCs w:val="18"/>
+          <w:u w:val="none"/>
+          <w:vertAlign w:val="baseline"/>
+        </w:rPr>
+      </w:pPr>
+      <w:r>
+        <w:rPr>
+          <w:rFonts w:ascii="宋体" w:hAnsi="宋体" w:eastAsia="宋体" w:cs="宋体"/>
+          <w:b w:val="0"/>
+          <w:bCs w:val="0"/>
+          <w:kern w:val="0"/>
+          <w:sz w:val="24"/>
+          <w:szCs w:val="24"/>
+          <w:lang w:val="en-US" w:eastAsia="zh-CN" w:bidi="ar"/>
+        </w:rPr>
+        <w:drawing>
+          <wp:inline distT="0" distB="0" distL="114300" distR="114300">
+            <wp:extent cx="5506720" cy="2061845"/>
+            <wp:effectExtent l="0" t="0" r="5080" b="20955"/>
+            <wp:docPr id="23" name="图片 5" descr="IMG_256"/>
+            <wp:cNvGraphicFramePr>
+              <a:graphicFrameLocks xmlns:a="http://schemas.openxmlformats.org/drawingml/2006/main" noChangeAspect="1"/>
+            </wp:cNvGraphicFramePr>
+            <a:graphic xmlns:a="http://schemas.openxmlformats.org/drawingml/2006/main">
+              <a:graphicData uri="http://schemas.openxmlformats.org/drawingml/2006/picture">
+                <pic:pic xmlns:pic="http://schemas.openxmlformats.org/drawingml/2006/picture">
+                  <pic:nvPicPr>
+                    <pic:cNvPr id="23" name="图片 5" descr="IMG_256"/>
+                    <pic:cNvPicPr>
+                      <a:picLocks noChangeAspect="1"/>
+                    </pic:cNvPicPr>
+                  </pic:nvPicPr>
+                  <pic:blipFill>
+                    <a:blip r:embed="rId26"/>
+                    <a:stretch>
+                      <a:fillRect/>
+                    </a:stretch>
+                  </pic:blipFill>
+                  <pic:spPr>
+                    <a:xfrm>
+                      <a:off x="0" y="0"/>
+                      <a:ext cx="5506720" cy="2061845"/>
+                    </a:xfrm>
+                    <a:prstGeom prst="rect">
+                      <a:avLst/>
+                    </a:prstGeom>
+                    <a:noFill/>
+                    <a:ln w="9525">
+                      <a:noFill/>
+                    </a:ln>
+                  </pic:spPr>
+                </pic:pic>
+              </a:graphicData>
+            </a:graphic>
+          </wp:inline>
+        </w:drawing>
+      </w:r>
+    </w:p>
+    <w:p>
+      <w:pPr>
+        <w:pStyle w:val="5"/>
+        <w:keepNext w:val="0"/>
+        <w:keepLines w:val="0"/>
+        <w:widowControl/>
+        <w:suppressLineNumbers w:val="0"/>
+        <w:bidi w:val="0"/>
+        <w:spacing w:before="150" w:beforeAutospacing="0" w:after="0" w:afterAutospacing="0" w:line="17" w:lineRule="atLeast"/>
+        <w:jc w:val="left"/>
+        <w:rPr>
+          <w:rFonts w:hint="default" w:ascii="sans-serif" w:hAnsi="sans-serif" w:cs="sans-serif"/>
+          <w:b/>
+          <w:bCs/>
+          <w:i w:val="0"/>
+          <w:iCs w:val="0"/>
+          <w:color w:val="000000"/>
+          <w:sz w:val="21"/>
+          <w:szCs w:val="21"/>
+          <w:u w:val="none"/>
+          <w:vertAlign w:val="baseline"/>
+          <w:lang w:val="en-US"/>
+        </w:rPr>
+      </w:pPr>
+      <w:r>
+        <w:rPr>
+          <w:rFonts w:hint="default" w:ascii="sans-serif" w:hAnsi="sans-serif" w:cs="sans-serif"/>
+          <w:b/>
+          <w:bCs/>
+          <w:i w:val="0"/>
+          <w:iCs w:val="0"/>
+          <w:color w:val="000000"/>
+          <w:sz w:val="21"/>
+          <w:szCs w:val="21"/>
+          <w:u w:val="none"/>
+          <w:vertAlign w:val="baseline"/>
+          <w:lang w:val="en-US"/>
+        </w:rPr>
+        <w:t>Explanation:</w:t>
+      </w:r>
+    </w:p>
+    <w:p>
+      <w:pPr>
+        <w:numPr>
+          <w:ilvl w:val="0"/>
+          <w:numId w:val="0"/>
+        </w:numPr>
+        <w:rPr>
+          <w:rFonts w:hint="default"/>
+          <w:lang w:val="en-US" w:eastAsia="zh-CN"/>
+        </w:rPr>
+      </w:pPr>
+      <w:r>
+        <w:rPr>
+          <w:rFonts w:hint="default"/>
+          <w:lang w:val="en-US" w:eastAsia="zh-CN"/>
+        </w:rPr>
+        <w:t>First of all, add index to all foreign keys, and put all fk's into block buffer cache to improve cache hit ratio. meanwhile, adding the attribute of index can avoid full table scan when joining.</w:t>
+      </w:r>
+    </w:p>
+    <w:p>
+      <w:pPr>
+        <w:numPr>
+          <w:ilvl w:val="0"/>
+          <w:numId w:val="0"/>
+        </w:numPr>
+        <w:rPr>
+          <w:rFonts w:hint="default"/>
+          <w:lang w:val="en-US" w:eastAsia="zh-CN"/>
+        </w:rPr>
+      </w:pPr>
+      <w:r>
+        <w:rPr>
+          <w:rFonts w:hint="default"/>
+          <w:lang w:val="en-US" w:eastAsia="zh-CN"/>
+        </w:rPr>
+        <w:t>Use the WITH clause to create a temporary table instead of duplicating the event_stock and Fact_Stock_Daily tables in the SELECT clause. This avoids double counting and improves query speed</w:t>
+      </w:r>
+      <w:r>
+        <w:rPr>
+          <w:rFonts w:hint="eastAsia"/>
+          <w:lang w:val="en-US" w:eastAsia="zh-CN"/>
+        </w:rPr>
+        <w:t xml:space="preserve"> and</w:t>
+      </w:r>
+      <w:r>
+        <w:rPr>
+          <w:rFonts w:hint="default"/>
+          <w:lang w:val="en-US" w:eastAsia="zh-CN"/>
+        </w:rPr>
+        <w:t xml:space="preserve"> makes the size of the index scan during a join operation significantly smaller</w:t>
+      </w:r>
+    </w:p>
+    <w:p>
+      <w:pPr>
+        <w:numPr>
+          <w:ilvl w:val="0"/>
+          <w:numId w:val="0"/>
+        </w:numPr>
+        <w:rPr>
+          <w:rFonts w:hint="default"/>
+          <w:lang w:val="en-US" w:eastAsia="zh-CN"/>
+        </w:rPr>
+      </w:pPr>
+      <w:r>
+        <w:rPr>
+          <w:rFonts w:hint="default"/>
+          <w:lang w:val="en-US" w:eastAsia="zh-CN"/>
+        </w:rPr>
+        <w:t xml:space="preserve">Instead of using a global sort, </w:t>
+      </w:r>
+      <w:r>
+        <w:rPr>
+          <w:rFonts w:hint="eastAsia"/>
+          <w:lang w:val="en-US" w:eastAsia="zh-CN"/>
+        </w:rPr>
+        <w:t>I</w:t>
+      </w:r>
+      <w:r>
+        <w:rPr>
+          <w:rFonts w:hint="default"/>
+          <w:lang w:val="en-US" w:eastAsia="zh-CN"/>
+        </w:rPr>
+        <w:t xml:space="preserve"> use the PARTITION BY clause to group data by date or other dimension. This reduces the overhead of sorting operations and improves query efficiency.</w:t>
+      </w:r>
+    </w:p>
+    <w:p>
+      <w:pPr>
+        <w:numPr>
+          <w:ilvl w:val="0"/>
+          <w:numId w:val="0"/>
+        </w:numPr>
+        <w:rPr>
+          <w:rFonts w:hint="default"/>
+          <w:lang w:val="en-US" w:eastAsia="zh-CN"/>
+        </w:rPr>
+      </w:pPr>
+      <w:r>
+        <w:rPr>
+          <w:rFonts w:hint="default"/>
+          <w:lang w:val="en-US" w:eastAsia="zh-CN"/>
+        </w:rPr>
+        <w:t>Instead of using multiple subqueries, I use the AVG() function to calculate the average increment for each date. This simplifies the query logic and improves query performance.</w:t>
+      </w:r>
+    </w:p>
+    <w:p>
+      <w:pPr>
+        <w:pStyle w:val="5"/>
+        <w:keepNext w:val="0"/>
+        <w:keepLines w:val="0"/>
+        <w:widowControl/>
+        <w:suppressLineNumbers w:val="0"/>
+        <w:bidi w:val="0"/>
+        <w:spacing w:before="150" w:beforeAutospacing="0" w:after="0" w:afterAutospacing="0" w:line="17" w:lineRule="atLeast"/>
+        <w:jc w:val="left"/>
+        <w:rPr>
+          <w:rFonts w:hint="default" w:ascii="sans-serif" w:hAnsi="sans-serif" w:cs="sans-serif"/>
+          <w:i w:val="0"/>
+          <w:iCs w:val="0"/>
+          <w:color w:val="000000"/>
+          <w:sz w:val="18"/>
+          <w:szCs w:val="18"/>
+          <w:u w:val="none"/>
+          <w:vertAlign w:val="baseline"/>
+          <w:lang w:val="en-US"/>
+        </w:rPr>
+      </w:pPr>
+    </w:p>
+    <w:p>
+      <w:pPr>
+        <w:pStyle w:val="5"/>
+        <w:keepNext w:val="0"/>
+        <w:keepLines w:val="0"/>
+        <w:widowControl/>
+        <w:suppressLineNumbers w:val="0"/>
+        <w:bidi w:val="0"/>
+        <w:spacing w:before="150" w:beforeAutospacing="0" w:after="0" w:afterAutospacing="0" w:line="17" w:lineRule="atLeast"/>
+        <w:jc w:val="left"/>
+        <w:rPr>
+          <w:rFonts w:hint="default" w:ascii="sans-serif" w:hAnsi="sans-serif" w:cs="sans-serif"/>
+          <w:i w:val="0"/>
+          <w:iCs w:val="0"/>
+          <w:color w:val="000000"/>
+          <w:sz w:val="18"/>
+          <w:szCs w:val="18"/>
+          <w:u w:val="none"/>
+          <w:vertAlign w:val="baseline"/>
+        </w:rPr>
+      </w:pPr>
+    </w:p>
+    <w:p>
+      <w:pPr>
+        <w:pStyle w:val="5"/>
+        <w:keepNext w:val="0"/>
+        <w:keepLines w:val="0"/>
+        <w:widowControl/>
+        <w:suppressLineNumbers w:val="0"/>
+        <w:bidi w:val="0"/>
+        <w:spacing w:before="150" w:beforeAutospacing="0" w:after="0" w:afterAutospacing="0" w:line="17" w:lineRule="atLeast"/>
+        <w:jc w:val="left"/>
+        <w:rPr>
+          <w:rFonts w:hint="default" w:ascii="sans-serif" w:hAnsi="sans-serif" w:cs="sans-serif"/>
+          <w:i w:val="0"/>
+          <w:iCs w:val="0"/>
+          <w:color w:val="000000"/>
+          <w:sz w:val="18"/>
+          <w:szCs w:val="18"/>
+          <w:u w:val="none"/>
+          <w:vertAlign w:val="baseline"/>
+          <w:lang w:val="en-US" w:eastAsia="zh-CN"/>
+        </w:rPr>
+      </w:pPr>
+    </w:p>
+    <w:p>
+      <w:pPr>
+        <w:pStyle w:val="5"/>
+        <w:keepNext w:val="0"/>
+        <w:keepLines w:val="0"/>
+        <w:widowControl/>
+        <w:suppressLineNumbers w:val="0"/>
+        <w:bidi w:val="0"/>
+        <w:spacing w:before="150" w:beforeAutospacing="0" w:after="0" w:afterAutospacing="0" w:line="17" w:lineRule="atLeast"/>
+        <w:jc w:val="left"/>
+        <w:rPr>
+          <w:rFonts w:hint="default" w:ascii="sans-serif" w:hAnsi="sans-serif" w:cs="sans-serif"/>
+          <w:i w:val="0"/>
+          <w:iCs w:val="0"/>
+          <w:color w:val="000000"/>
+          <w:sz w:val="18"/>
+          <w:szCs w:val="18"/>
+          <w:u w:val="none"/>
+          <w:vertAlign w:val="baseline"/>
+        </w:rPr>
+      </w:pPr>
+      <w:r>
+        <w:rPr>
+          <w:rFonts w:hint="default" w:ascii="sans-serif" w:hAnsi="sans-serif" w:cs="sans-serif"/>
+          <w:i w:val="0"/>
+          <w:iCs w:val="0"/>
+          <w:color w:val="000000"/>
+          <w:sz w:val="18"/>
+          <w:szCs w:val="18"/>
+          <w:u w:val="none"/>
+          <w:vertAlign w:val="baseline"/>
+          <w:lang w:val="en-US" w:eastAsia="zh-CN"/>
+        </w:rPr>
+        <w:br w:type="textWrapping"/>
+      </w:r>
+    </w:p>
+    <w:p>
+      <w:pPr>
+        <w:pStyle w:val="5"/>
+        <w:keepNext w:val="0"/>
+        <w:keepLines w:val="0"/>
+        <w:widowControl/>
+        <w:suppressLineNumbers w:val="0"/>
+        <w:bidi w:val="0"/>
+        <w:spacing w:before="150" w:beforeAutospacing="0" w:after="0" w:afterAutospacing="0" w:line="17" w:lineRule="atLeast"/>
+        <w:jc w:val="left"/>
+        <w:rPr>
+          <w:rFonts w:hint="default" w:ascii="sans-serif" w:hAnsi="sans-serif" w:cs="sans-serif"/>
+          <w:i w:val="0"/>
+          <w:iCs w:val="0"/>
+          <w:color w:val="000000"/>
+          <w:sz w:val="18"/>
+          <w:szCs w:val="18"/>
+          <w:u w:val="none"/>
+          <w:vertAlign w:val="baseline"/>
+        </w:rPr>
+      </w:pPr>
+      <w:r>
+        <w:rPr>
+          <w:rFonts w:hint="default" w:ascii="sans-serif" w:hAnsi="sans-serif" w:cs="sans-serif"/>
+          <w:i w:val="0"/>
+          <w:iCs w:val="0"/>
+          <w:color w:val="000000"/>
+          <w:sz w:val="18"/>
+          <w:szCs w:val="18"/>
+          <w:u w:val="none"/>
+          <w:vertAlign w:val="baseline"/>
+          <w:lang w:val="en-US" w:eastAsia="zh-CN"/>
+        </w:rPr>
+        <w:br w:type="textWrapping"/>
+      </w:r>
+    </w:p>
+    <w:p>
+      <w:pPr>
+        <w:pStyle w:val="5"/>
+        <w:keepNext w:val="0"/>
+        <w:keepLines w:val="0"/>
+        <w:widowControl/>
+        <w:suppressLineNumbers w:val="0"/>
+        <w:bidi w:val="0"/>
+        <w:spacing w:before="150" w:beforeAutospacing="0" w:after="0" w:afterAutospacing="0" w:line="17" w:lineRule="atLeast"/>
+        <w:jc w:val="left"/>
+        <w:rPr>
+          <w:rFonts w:hint="default" w:ascii="sans-serif" w:hAnsi="sans-serif" w:cs="sans-serif"/>
+          <w:i w:val="0"/>
+          <w:iCs w:val="0"/>
+          <w:color w:val="000000"/>
+          <w:sz w:val="18"/>
+          <w:szCs w:val="18"/>
+          <w:u w:val="none"/>
+          <w:vertAlign w:val="baseline"/>
+          <w:lang w:val="en-US" w:eastAsia="zh-CN"/>
+        </w:rPr>
+      </w:pPr>
+    </w:p>
+    <w:p>
+      <w:pPr>
+        <w:pStyle w:val="5"/>
+        <w:keepNext w:val="0"/>
+        <w:keepLines w:val="0"/>
+        <w:widowControl/>
+        <w:suppressLineNumbers w:val="0"/>
+        <w:bidi w:val="0"/>
+        <w:spacing w:before="150" w:beforeAutospacing="0" w:after="0" w:afterAutospacing="0" w:line="17" w:lineRule="atLeast"/>
+        <w:jc w:val="left"/>
+        <w:rPr>
+          <w:rFonts w:hint="default" w:ascii="sans-serif" w:hAnsi="sans-serif" w:cs="sans-serif"/>
+          <w:i w:val="0"/>
+          <w:iCs w:val="0"/>
+          <w:color w:val="000000"/>
+          <w:sz w:val="18"/>
+          <w:szCs w:val="18"/>
+          <w:u w:val="none"/>
+          <w:vertAlign w:val="baseline"/>
+        </w:rPr>
+      </w:pPr>
+    </w:p>
+    <w:p>
+      <w:pPr>
+        <w:pStyle w:val="5"/>
+        <w:keepNext w:val="0"/>
+        <w:keepLines w:val="0"/>
+        <w:widowControl/>
+        <w:suppressLineNumbers w:val="0"/>
+        <w:bidi w:val="0"/>
+        <w:spacing w:before="150" w:beforeAutospacing="0" w:after="0" w:afterAutospacing="0" w:line="17" w:lineRule="atLeast"/>
+        <w:jc w:val="left"/>
+        <w:rPr>
+          <w:rFonts w:hint="default" w:ascii="sans-serif" w:hAnsi="sans-serif" w:cs="sans-serif"/>
+          <w:i w:val="0"/>
+          <w:iCs w:val="0"/>
+          <w:color w:val="000000"/>
+          <w:sz w:val="18"/>
+          <w:szCs w:val="18"/>
+          <w:u w:val="none"/>
+          <w:vertAlign w:val="baseline"/>
+          <w:lang w:val="en-US" w:eastAsia="zh-CN"/>
+        </w:rPr>
+      </w:pPr>
     </w:p>
     <w:sectPr>
       <w:pgSz w:w="11906" w:h="16838"/>
@@ -2066,7 +5071,7 @@
     <w:lsdException w:qFormat="1" w:unhideWhenUsed="0" w:uiPriority="0" w:semiHidden="0" w:name="Normal"/>
     <w:lsdException w:qFormat="1" w:unhideWhenUsed="0" w:uiPriority="0" w:semiHidden="0" w:name="heading 1"/>
     <w:lsdException w:qFormat="1" w:uiPriority="0" w:semiHidden="0" w:name="heading 2"/>
-    <w:lsdException w:qFormat="1" w:uiPriority="0" w:name="heading 3"/>
+    <w:lsdException w:qFormat="1" w:uiPriority="0" w:semiHidden="0" w:name="heading 3"/>
     <w:lsdException w:qFormat="1" w:uiPriority="0" w:name="heading 4"/>
     <w:lsdException w:qFormat="1" w:uiPriority="0" w:name="heading 5"/>
     <w:lsdException w:qFormat="1" w:uiPriority="0" w:name="heading 6"/>
@@ -2365,12 +5370,30 @@
       <w:sz w:val="32"/>
     </w:rPr>
   </w:style>
-  <w:style w:type="character" w:default="1" w:styleId="5">
+  <w:style w:type="paragraph" w:styleId="4">
+    <w:name w:val="heading 3"/>
+    <w:basedOn w:val="1"/>
+    <w:next w:val="1"/>
+    <w:unhideWhenUsed/>
+    <w:qFormat/>
+    <w:uiPriority w:val="0"/>
+    <w:pPr>
+      <w:keepNext/>
+      <w:keepLines/>
+      <w:spacing w:before="260" w:beforeLines="0" w:beforeAutospacing="0" w:after="260" w:afterLines="0" w:afterAutospacing="0" w:line="413" w:lineRule="auto"/>
+      <w:outlineLvl w:val="2"/>
+    </w:pPr>
+    <w:rPr>
+      <w:b/>
+      <w:sz w:val="32"/>
+    </w:rPr>
+  </w:style>
+  <w:style w:type="character" w:default="1" w:styleId="7">
     <w:name w:val="Default Paragraph Font"/>
     <w:semiHidden/>
     <w:uiPriority w:val="0"/>
   </w:style>
-  <w:style w:type="table" w:default="1" w:styleId="4">
+  <w:style w:type="table" w:default="1" w:styleId="6">
     <w:name w:val="Normal Table"/>
     <w:semiHidden/>
     <w:uiPriority w:val="0"/>
@@ -2383,9 +5406,24 @@
       </w:tblCellMar>
     </w:tblPr>
   </w:style>
-  <w:style w:type="character" w:styleId="6">
+  <w:style w:type="paragraph" w:styleId="5">
+    <w:name w:val="Normal (Web)"/>
+    <w:basedOn w:val="1"/>
+    <w:uiPriority w:val="0"/>
+    <w:pPr>
+      <w:spacing w:before="0" w:beforeAutospacing="1" w:after="0" w:afterAutospacing="1"/>
+      <w:ind w:left="0" w:right="0"/>
+      <w:jc w:val="left"/>
+    </w:pPr>
+    <w:rPr>
+      <w:kern w:val="0"/>
+      <w:sz w:val="24"/>
+      <w:lang w:val="en-US" w:eastAsia="zh-CN" w:bidi="ar"/>
+    </w:rPr>
+  </w:style>
+  <w:style w:type="character" w:styleId="8">
     <w:name w:val="Hyperlink"/>
-    <w:basedOn w:val="5"/>
+    <w:basedOn w:val="7"/>
     <w:uiPriority w:val="0"/>
     <w:rPr>
       <w:color w:val="0000FF"/>

</xml_diff>